<commit_message>
added 23test regarding uart,modified my notes
</commit_message>
<xml_diff>
--- a/笔记/笔记.docx
+++ b/笔记/笔记.docx
@@ -1426,6 +1426,270 @@
         </w:numPr>
         <w:ind w:firstLine="420" w:firstLineChars="0"/>
         <w:rPr>
+          <w:rFonts w:hint="eastAsia"/>
+          <w:sz w:val="30"/>
+          <w:szCs w:val="30"/>
+          <w:lang w:val="en-US" w:eastAsia="zh-CN"/>
+        </w:rPr>
+      </w:pPr>
+      <w:r>
+        <w:rPr>
+          <w:rFonts w:hint="eastAsia"/>
+          <w:sz w:val="30"/>
+          <w:szCs w:val="30"/>
+          <w:lang w:val="en-US" w:eastAsia="zh-CN"/>
+        </w:rPr>
+        <w:t>//启用dma传输完成中断:</w:t>
+      </w:r>
+    </w:p>
+    <w:p>
+      <w:pPr>
+        <w:numPr>
+          <w:ilvl w:val="0"/>
+          <w:numId w:val="0"/>
+        </w:numPr>
+        <w:ind w:firstLine="420" w:firstLineChars="0"/>
+        <w:rPr>
+          <w:rFonts w:hint="eastAsia"/>
+          <w:sz w:val="30"/>
+          <w:szCs w:val="30"/>
+          <w:lang w:val="en-US" w:eastAsia="zh-CN"/>
+        </w:rPr>
+      </w:pPr>
+      <w:bookmarkStart w:id="9" w:name="_GoBack"/>
+      <w:bookmarkStart w:id="0" w:name="OLE_LINK9"/>
+      <w:r>
+        <w:rPr>
+          <w:rFonts w:hint="eastAsia"/>
+          <w:sz w:val="30"/>
+          <w:szCs w:val="30"/>
+          <w:lang w:val="en-US" w:eastAsia="zh-CN"/>
+        </w:rPr>
+        <w:t>__HAL_DMA_ENABLE_IT(&amp;hdma,DMA_IT_TC);</w:t>
+      </w:r>
+      <w:bookmarkEnd w:id="0"/>
+    </w:p>
+    <w:bookmarkEnd w:id="9"/>
+    <w:p>
+      <w:pPr>
+        <w:numPr>
+          <w:ilvl w:val="0"/>
+          <w:numId w:val="0"/>
+        </w:numPr>
+        <w:ind w:firstLine="420" w:firstLineChars="0"/>
+        <w:rPr>
+          <w:rFonts w:hint="default"/>
+          <w:sz w:val="30"/>
+          <w:szCs w:val="30"/>
+          <w:lang w:val="en-US" w:eastAsia="zh-CN"/>
+        </w:rPr>
+      </w:pPr>
+      <w:r>
+        <w:rPr>
+          <w:rFonts w:hint="eastAsia"/>
+          <w:sz w:val="30"/>
+          <w:szCs w:val="30"/>
+          <w:lang w:val="en-US" w:eastAsia="zh-CN"/>
+        </w:rPr>
+        <w:t>//启用dma传输</w:t>
+      </w:r>
+    </w:p>
+    <w:p>
+      <w:pPr>
+        <w:numPr>
+          <w:ilvl w:val="0"/>
+          <w:numId w:val="0"/>
+        </w:numPr>
+        <w:ind w:firstLine="420" w:firstLineChars="0"/>
+        <w:rPr>
+          <w:rFonts w:hint="eastAsia"/>
+          <w:sz w:val="30"/>
+          <w:szCs w:val="30"/>
+          <w:lang w:val="en-US" w:eastAsia="zh-CN"/>
+        </w:rPr>
+      </w:pPr>
+      <w:bookmarkStart w:id="1" w:name="OLE_LINK8"/>
+      <w:r>
+        <w:rPr>
+          <w:rFonts w:hint="eastAsia"/>
+          <w:sz w:val="30"/>
+          <w:szCs w:val="30"/>
+          <w:lang w:val="en-US" w:eastAsia="zh-CN"/>
+        </w:rPr>
+        <w:t>HAL_DMA_Start_IT(&amp;hdma,src_addr,dest_addr,data_len);</w:t>
+      </w:r>
+    </w:p>
+    <w:bookmarkEnd w:id="1"/>
+    <w:p>
+      <w:pPr>
+        <w:numPr>
+          <w:ilvl w:val="0"/>
+          <w:numId w:val="0"/>
+        </w:numPr>
+        <w:ind w:firstLine="420" w:firstLineChars="0"/>
+        <w:rPr>
+          <w:rFonts w:hint="default"/>
+          <w:sz w:val="30"/>
+          <w:szCs w:val="30"/>
+          <w:lang w:val="en-US" w:eastAsia="zh-CN"/>
+        </w:rPr>
+      </w:pPr>
+      <w:r>
+        <w:rPr>
+          <w:rFonts w:hint="default"/>
+          <w:sz w:val="30"/>
+          <w:szCs w:val="30"/>
+          <w:lang w:val="en-US" w:eastAsia="zh-CN"/>
+        </w:rPr>
+        <w:t xml:space="preserve">// 使能 UART 接收中断（RXNE 中断） </w:t>
+      </w:r>
+      <w:r>
+        <w:rPr>
+          <w:rFonts w:hint="eastAsia"/>
+          <w:sz w:val="30"/>
+          <w:szCs w:val="30"/>
+          <w:lang w:val="en-US" w:eastAsia="zh-CN"/>
+        </w:rPr>
+        <w:t>一次一字节</w:t>
+      </w:r>
+      <w:r>
+        <w:rPr>
+          <w:rFonts w:hint="eastAsia"/>
+          <w:sz w:val="30"/>
+          <w:szCs w:val="30"/>
+          <w:lang w:val="en-US" w:eastAsia="zh-CN"/>
+        </w:rPr>
+        <w:tab/>
+      </w:r>
+      <w:r>
+        <w:rPr>
+          <w:rFonts w:hint="default"/>
+          <w:sz w:val="30"/>
+          <w:szCs w:val="30"/>
+          <w:lang w:val="en-US" w:eastAsia="zh-CN"/>
+        </w:rPr>
+        <w:t xml:space="preserve">HAL_UART_Receive_IT(&amp;huart1, rx_buf, 1); </w:t>
+      </w:r>
+    </w:p>
+    <w:p>
+      <w:pPr>
+        <w:numPr>
+          <w:ilvl w:val="0"/>
+          <w:numId w:val="0"/>
+        </w:numPr>
+        <w:ind w:firstLine="420" w:firstLineChars="0"/>
+        <w:rPr>
+          <w:rFonts w:hint="default"/>
+          <w:sz w:val="30"/>
+          <w:szCs w:val="30"/>
+          <w:lang w:val="en-US" w:eastAsia="zh-CN"/>
+        </w:rPr>
+      </w:pPr>
+      <w:r>
+        <w:rPr>
+          <w:rFonts w:hint="default"/>
+          <w:sz w:val="30"/>
+          <w:szCs w:val="30"/>
+          <w:lang w:val="en-US" w:eastAsia="zh-CN"/>
+        </w:rPr>
+        <w:t xml:space="preserve">// 使能定时器更新中断 </w:t>
+      </w:r>
+    </w:p>
+    <w:p>
+      <w:pPr>
+        <w:numPr>
+          <w:ilvl w:val="0"/>
+          <w:numId w:val="0"/>
+        </w:numPr>
+        <w:ind w:firstLine="420" w:firstLineChars="0"/>
+        <w:rPr>
+          <w:rFonts w:hint="default"/>
+          <w:sz w:val="30"/>
+          <w:szCs w:val="30"/>
+          <w:lang w:val="en-US" w:eastAsia="zh-CN"/>
+        </w:rPr>
+      </w:pPr>
+      <w:r>
+        <w:rPr>
+          <w:rFonts w:hint="default"/>
+          <w:sz w:val="30"/>
+          <w:szCs w:val="30"/>
+          <w:lang w:val="en-US" w:eastAsia="zh-CN"/>
+        </w:rPr>
+        <w:t xml:space="preserve">HAL_TIM_Base_Start_IT(&amp;htim2); </w:t>
+      </w:r>
+    </w:p>
+    <w:p>
+      <w:pPr>
+        <w:numPr>
+          <w:ilvl w:val="0"/>
+          <w:numId w:val="0"/>
+        </w:numPr>
+        <w:ind w:firstLine="420" w:firstLineChars="0"/>
+        <w:rPr>
+          <w:rFonts w:hint="default"/>
+          <w:sz w:val="30"/>
+          <w:szCs w:val="30"/>
+          <w:lang w:val="en-US" w:eastAsia="zh-CN"/>
+        </w:rPr>
+      </w:pPr>
+      <w:r>
+        <w:rPr>
+          <w:rFonts w:hint="default"/>
+          <w:sz w:val="30"/>
+          <w:szCs w:val="30"/>
+          <w:lang w:val="en-US" w:eastAsia="zh-CN"/>
+        </w:rPr>
+        <w:t xml:space="preserve">// 使能 ADC 转换完成中断 </w:t>
+      </w:r>
+    </w:p>
+    <w:p>
+      <w:pPr>
+        <w:numPr>
+          <w:ilvl w:val="0"/>
+          <w:numId w:val="0"/>
+        </w:numPr>
+        <w:ind w:firstLine="420" w:firstLineChars="0"/>
+        <w:rPr>
+          <w:rFonts w:hint="default"/>
+          <w:sz w:val="30"/>
+          <w:szCs w:val="30"/>
+          <w:lang w:val="en-US" w:eastAsia="zh-CN"/>
+        </w:rPr>
+      </w:pPr>
+      <w:r>
+        <w:rPr>
+          <w:rFonts w:hint="default"/>
+          <w:sz w:val="30"/>
+          <w:szCs w:val="30"/>
+          <w:lang w:val="en-US" w:eastAsia="zh-CN"/>
+        </w:rPr>
+        <w:t>HAL_ADC_Start_IT(&amp;hadc1);</w:t>
+      </w:r>
+    </w:p>
+    <w:p>
+      <w:pPr>
+        <w:numPr>
+          <w:ilvl w:val="0"/>
+          <w:numId w:val="0"/>
+        </w:numPr>
+        <w:ind w:firstLine="420" w:firstLineChars="0"/>
+        <w:rPr>
+          <w:rFonts w:hint="default"/>
+          <w:sz w:val="30"/>
+          <w:szCs w:val="30"/>
+          <w:lang w:val="en-US" w:eastAsia="zh-CN"/>
+        </w:rPr>
+      </w:pPr>
+    </w:p>
+    <w:p>
+      <w:pPr>
+        <w:numPr>
+          <w:ilvl w:val="0"/>
+          <w:numId w:val="0"/>
+        </w:numPr>
+        <w:ind w:firstLine="420" w:firstLineChars="0"/>
+        <w:rPr>
           <w:rFonts w:hint="default"/>
           <w:sz w:val="30"/>
           <w:szCs w:val="30"/>
@@ -1504,7 +1768,7 @@
         </w:rPr>
         <w:t>HAL_UART_RxCpltCallback(</w:t>
       </w:r>
-      <w:bookmarkStart w:id="0" w:name="OLE_LINK7"/>
+      <w:bookmarkStart w:id="2" w:name="OLE_LINK7"/>
       <w:r>
         <w:rPr>
           <w:rFonts w:hint="default"/>
@@ -1514,7 +1778,7 @@
         </w:rPr>
         <w:t>UART_HandleTypeDef</w:t>
       </w:r>
-      <w:bookmarkEnd w:id="0"/>
+      <w:bookmarkEnd w:id="2"/>
       <w:r>
         <w:rPr>
           <w:rFonts w:hint="default"/>
@@ -1915,7 +2179,7 @@
           <w:lang w:val="en-US" w:eastAsia="zh-CN"/>
         </w:rPr>
       </w:pPr>
-      <w:bookmarkStart w:id="1" w:name="OLE_LINK1"/>
+      <w:bookmarkStart w:id="3" w:name="OLE_LINK1"/>
       <w:r>
         <w:rPr>
           <w:rFonts w:hint="eastAsia"/>
@@ -1925,7 +2189,7 @@
         </w:rPr>
         <w:t>#define configUSE_QUEUES</w:t>
       </w:r>
-      <w:bookmarkEnd w:id="1"/>
+      <w:bookmarkEnd w:id="3"/>
       <w:r>
         <w:rPr>
           <w:rFonts w:hint="eastAsia"/>
@@ -2415,7 +2679,7 @@
           <w:lang w:val="en-US" w:eastAsia="zh-CN"/>
         </w:rPr>
       </w:pPr>
-      <w:bookmarkStart w:id="2" w:name="OLE_LINK2"/>
+      <w:bookmarkStart w:id="4" w:name="OLE_LINK2"/>
       <w:r>
         <w:rPr>
           <w:rFonts w:hint="eastAsia"/>
@@ -2443,7 +2707,7 @@
         </w:rPr>
         <w:t>1</w:t>
       </w:r>
-      <w:bookmarkEnd w:id="2"/>
+      <w:bookmarkEnd w:id="4"/>
       <w:r>
         <w:rPr>
           <w:rFonts w:hint="eastAsia"/>
@@ -2673,6 +2937,149 @@
         </w:rPr>
         <w:t>(默认1)</w:t>
       </w:r>
+    </w:p>
+    <w:p>
+      <w:pPr>
+        <w:numPr>
+          <w:ilvl w:val="0"/>
+          <w:numId w:val="0"/>
+        </w:numPr>
+        <w:ind w:firstLine="420" w:firstLineChars="0"/>
+        <w:rPr>
+          <w:rFonts w:hint="eastAsia"/>
+          <w:sz w:val="30"/>
+          <w:szCs w:val="30"/>
+          <w:lang w:val="en-US" w:eastAsia="zh-CN"/>
+        </w:rPr>
+      </w:pPr>
+    </w:p>
+    <w:p>
+      <w:pPr>
+        <w:numPr>
+          <w:ilvl w:val="0"/>
+          <w:numId w:val="0"/>
+        </w:numPr>
+        <w:rPr>
+          <w:rFonts w:hint="default"/>
+          <w:sz w:val="30"/>
+          <w:szCs w:val="30"/>
+          <w:lang w:val="en-US" w:eastAsia="zh-CN"/>
+        </w:rPr>
+      </w:pPr>
+      <w:r>
+        <w:rPr>
+          <w:rFonts w:hint="eastAsia"/>
+          <w:sz w:val="30"/>
+          <w:szCs w:val="30"/>
+          <w:lang w:val="en-US" w:eastAsia="zh-CN"/>
+        </w:rPr>
+        <w:t>配置堆栈大小</w:t>
+      </w:r>
+    </w:p>
+    <w:p>
+      <w:pPr>
+        <w:numPr>
+          <w:ilvl w:val="0"/>
+          <w:numId w:val="0"/>
+        </w:numPr>
+        <w:ind w:firstLine="420" w:firstLineChars="0"/>
+        <w:rPr>
+          <w:rFonts w:hint="eastAsia"/>
+          <w:sz w:val="30"/>
+          <w:szCs w:val="30"/>
+          <w:lang w:val="en-US" w:eastAsia="zh-CN"/>
+        </w:rPr>
+      </w:pPr>
+      <w:r>
+        <w:rPr>
+          <w:rFonts w:hint="eastAsia"/>
+          <w:sz w:val="30"/>
+          <w:szCs w:val="30"/>
+          <w:lang w:val="en-US" w:eastAsia="zh-CN"/>
+        </w:rPr>
+        <w:t>#define configTOTAL_HEAP_SIZE    (10 * 1024) 系统堆大小</w:t>
+      </w:r>
+    </w:p>
+    <w:p>
+      <w:pPr>
+        <w:numPr>
+          <w:ilvl w:val="0"/>
+          <w:numId w:val="0"/>
+        </w:numPr>
+        <w:ind w:firstLine="420" w:firstLineChars="0"/>
+        <w:rPr>
+          <w:rFonts w:hint="eastAsia"/>
+          <w:sz w:val="30"/>
+          <w:szCs w:val="30"/>
+          <w:lang w:val="en-US" w:eastAsia="zh-CN"/>
+        </w:rPr>
+      </w:pPr>
+      <w:r>
+        <w:rPr>
+          <w:rFonts w:hint="default"/>
+          <w:sz w:val="30"/>
+          <w:szCs w:val="30"/>
+          <w:lang w:val="en-US" w:eastAsia="zh-CN"/>
+        </w:rPr>
+        <w:t>#define configMINIMAL_STACK_SIZE       64</w:t>
+      </w:r>
+      <w:r>
+        <w:rPr>
+          <w:rFonts w:hint="eastAsia"/>
+          <w:sz w:val="30"/>
+          <w:szCs w:val="30"/>
+          <w:lang w:val="en-US" w:eastAsia="zh-CN"/>
+        </w:rPr>
+        <w:t xml:space="preserve"> 空闲任务</w:t>
+      </w:r>
+    </w:p>
+    <w:p>
+      <w:pPr>
+        <w:numPr>
+          <w:ilvl w:val="0"/>
+          <w:numId w:val="0"/>
+        </w:numPr>
+        <w:ind w:firstLine="420" w:firstLineChars="0"/>
+        <w:rPr>
+          <w:rFonts w:hint="eastAsia"/>
+          <w:sz w:val="30"/>
+          <w:szCs w:val="30"/>
+          <w:lang w:val="en-US" w:eastAsia="zh-CN"/>
+        </w:rPr>
+      </w:pPr>
+      <w:r>
+        <w:rPr>
+          <w:rFonts w:hint="default"/>
+          <w:sz w:val="30"/>
+          <w:szCs w:val="30"/>
+          <w:lang w:val="en-US" w:eastAsia="zh-CN"/>
+        </w:rPr>
+        <w:t>#define configMINIMAL_STACK_SIZE    64</w:t>
+      </w:r>
+      <w:r>
+        <w:rPr>
+          <w:rFonts w:hint="eastAsia"/>
+          <w:sz w:val="30"/>
+          <w:szCs w:val="30"/>
+          <w:lang w:val="en-US" w:eastAsia="zh-CN"/>
+        </w:rPr>
+        <w:t xml:space="preserve">  最小堆栈</w:t>
+      </w:r>
+    </w:p>
+    <w:p>
+      <w:pPr>
+        <w:numPr>
+          <w:ilvl w:val="0"/>
+          <w:numId w:val="0"/>
+        </w:numPr>
+        <w:ind w:firstLine="420" w:firstLineChars="0"/>
+        <w:rPr>
+          <w:rFonts w:hint="eastAsia"/>
+          <w:sz w:val="30"/>
+          <w:szCs w:val="30"/>
+          <w:lang w:val="en-US" w:eastAsia="zh-CN"/>
+        </w:rPr>
+      </w:pPr>
     </w:p>
     <w:p>
       <w:pPr>
@@ -2984,7 +3391,7 @@
           <w:lang w:val="en-US" w:eastAsia="zh-CN" w:bidi="ar-SA"/>
         </w:rPr>
       </w:pPr>
-      <w:bookmarkStart w:id="3" w:name="OLE_LINK3"/>
+      <w:bookmarkStart w:id="5" w:name="OLE_LINK3"/>
       <w:r>
         <w:rPr>
           <w:rFonts w:hint="default" w:cstheme="minorBidi"/>
@@ -2995,7 +3402,7 @@
         </w:rPr>
         <w:t>UBaseType_t uxStatus;</w:t>
       </w:r>
-      <w:bookmarkEnd w:id="3"/>
+      <w:bookmarkEnd w:id="5"/>
     </w:p>
     <w:p>
       <w:pPr>
@@ -3144,7 +3551,7 @@
           <w:lang w:val="en-US" w:eastAsia="zh-CN" w:bidi="ar-SA"/>
         </w:rPr>
       </w:pPr>
-      <w:bookmarkStart w:id="4" w:name="OLE_LINK6"/>
+      <w:bookmarkStart w:id="6" w:name="OLE_LINK6"/>
       <w:r>
         <w:rPr>
           <w:rFonts w:hint="default" w:cstheme="minorBidi"/>
@@ -3163,10 +3570,52 @@
           <w:szCs w:val="30"/>
           <w:lang w:val="en-US" w:eastAsia="zh-CN" w:bidi="ar-SA"/>
         </w:rPr>
-        <w:t>;</w:t>
-      </w:r>
-      <w:bookmarkStart w:id="7" w:name="_GoBack"/>
-      <w:bookmarkEnd w:id="7"/>
+        <w:t>; //创建变量</w:t>
+      </w:r>
+    </w:p>
+    <w:p>
+      <w:pPr>
+        <w:widowControl w:val="0"/>
+        <w:numPr>
+          <w:ilvl w:val="0"/>
+          <w:numId w:val="0"/>
+        </w:numPr>
+        <w:jc w:val="both"/>
+        <w:rPr>
+          <w:rFonts w:hint="default" w:cstheme="minorBidi"/>
+          <w:kern w:val="2"/>
+          <w:sz w:val="30"/>
+          <w:szCs w:val="30"/>
+          <w:lang w:val="en-US" w:eastAsia="zh-CN" w:bidi="ar-SA"/>
+        </w:rPr>
+      </w:pPr>
+      <w:r>
+        <w:rPr>
+          <w:rFonts w:hint="default" w:cstheme="minorBidi"/>
+          <w:kern w:val="2"/>
+          <w:sz w:val="30"/>
+          <w:szCs w:val="30"/>
+          <w:lang w:val="en-US" w:eastAsia="zh-CN" w:bidi="ar-SA"/>
+        </w:rPr>
+        <w:t>uxSavedInterruptStatus = taskENTER_CRITICAL_FROM_ISR();</w:t>
+      </w:r>
+    </w:p>
+    <w:p>
+      <w:pPr>
+        <w:widowControl w:val="0"/>
+        <w:numPr>
+          <w:ilvl w:val="0"/>
+          <w:numId w:val="0"/>
+        </w:numPr>
+        <w:jc w:val="both"/>
+        <w:rPr>
+          <w:rFonts w:hint="default" w:cstheme="minorBidi"/>
+          <w:kern w:val="2"/>
+          <w:sz w:val="30"/>
+          <w:szCs w:val="30"/>
+          <w:lang w:val="en-US" w:eastAsia="zh-CN" w:bidi="ar-SA"/>
+        </w:rPr>
+      </w:pPr>
       <w:r>
         <w:rPr>
           <w:rFonts w:hint="eastAsia" w:cstheme="minorBidi"/>
@@ -3175,7 +3624,7 @@
           <w:szCs w:val="30"/>
           <w:lang w:val="en-US" w:eastAsia="zh-CN" w:bidi="ar-SA"/>
         </w:rPr>
-        <w:t xml:space="preserve"> //创建变量</w:t>
+        <w:t>// 临界区代码</w:t>
       </w:r>
     </w:p>
     <w:p>
@@ -3202,64 +3651,10 @@
           <w:szCs w:val="30"/>
           <w:lang w:val="en-US" w:eastAsia="zh-CN" w:bidi="ar-SA"/>
         </w:rPr>
-        <w:t>uxSavedInterruptStatus = taskENTER_CRITICAL_FROM_ISR();</w:t>
-      </w:r>
-    </w:p>
-    <w:p>
-      <w:pPr>
-        <w:widowControl w:val="0"/>
-        <w:numPr>
-          <w:ilvl w:val="0"/>
-          <w:numId w:val="0"/>
-        </w:numPr>
-        <w:jc w:val="both"/>
-        <w:rPr>
-          <w:rFonts w:hint="default" w:cstheme="minorBidi"/>
-          <w:kern w:val="2"/>
-          <w:sz w:val="30"/>
-          <w:szCs w:val="30"/>
-          <w:lang w:val="en-US" w:eastAsia="zh-CN" w:bidi="ar-SA"/>
-        </w:rPr>
-      </w:pPr>
-      <w:r>
-        <w:rPr>
-          <w:rFonts w:hint="eastAsia" w:cstheme="minorBidi"/>
-          <w:kern w:val="2"/>
-          <w:sz w:val="30"/>
-          <w:szCs w:val="30"/>
-          <w:lang w:val="en-US" w:eastAsia="zh-CN" w:bidi="ar-SA"/>
-        </w:rPr>
-        <w:t>// 临界区代码</w:t>
-      </w:r>
-    </w:p>
-    <w:p>
-      <w:pPr>
-        <w:widowControl w:val="0"/>
-        <w:numPr>
-          <w:ilvl w:val="0"/>
-          <w:numId w:val="0"/>
-        </w:numPr>
-        <w:jc w:val="both"/>
-        <w:rPr>
-          <w:rFonts w:hint="default" w:cstheme="minorBidi"/>
-          <w:kern w:val="2"/>
-          <w:sz w:val="30"/>
-          <w:szCs w:val="30"/>
-          <w:lang w:val="en-US" w:eastAsia="zh-CN" w:bidi="ar-SA"/>
-        </w:rPr>
-      </w:pPr>
-      <w:r>
-        <w:rPr>
-          <w:rFonts w:hint="default" w:cstheme="minorBidi"/>
-          <w:kern w:val="2"/>
-          <w:sz w:val="30"/>
-          <w:szCs w:val="30"/>
-          <w:lang w:val="en-US" w:eastAsia="zh-CN" w:bidi="ar-SA"/>
-        </w:rPr>
         <w:t>taskEXIT_CRITICAL_FROM_ISR(uxSavedInterruptStatus);</w:t>
       </w:r>
     </w:p>
-    <w:bookmarkEnd w:id="4"/>
+    <w:bookmarkEnd w:id="6"/>
     <w:p>
       <w:pPr>
         <w:widowControl w:val="0"/>
@@ -3594,7 +3989,7 @@
           <w:lang w:val="en-US" w:eastAsia="zh-CN" w:bidi="ar-SA"/>
         </w:rPr>
       </w:pPr>
-      <w:bookmarkStart w:id="5" w:name="OLE_LINK4"/>
+      <w:bookmarkStart w:id="7" w:name="OLE_LINK4"/>
       <w:r>
         <w:rPr>
           <w:rFonts w:hint="eastAsia" w:cstheme="minorBidi"/>
@@ -3605,7 +4000,7 @@
         </w:rPr>
         <w:t xml:space="preserve"> </w:t>
       </w:r>
-      <w:bookmarkStart w:id="6" w:name="OLE_LINK5"/>
+      <w:bookmarkStart w:id="8" w:name="OLE_LINK5"/>
       <w:r>
         <w:rPr>
           <w:rFonts w:hint="eastAsia" w:cstheme="minorBidi"/>
@@ -3617,8 +4012,8 @@
         <w:t># 禁用自动优化 - 添加的配置</w:t>
       </w:r>
     </w:p>
-    <w:bookmarkEnd w:id="5"/>
-    <w:bookmarkEnd w:id="6"/>
+    <w:bookmarkEnd w:id="7"/>
+    <w:bookmarkEnd w:id="8"/>
     <w:p>
       <w:pPr>
         <w:pStyle w:val="3"/>
@@ -6291,24 +6686,471 @@
         <w:bidi w:val="0"/>
         <w:ind w:left="420" w:leftChars="0" w:firstLine="420" w:firstLineChars="0"/>
         <w:rPr>
-          <w:rFonts w:hint="default"/>
-          <w:lang w:val="en-US" w:eastAsia="zh-CN"/>
-        </w:rPr>
-      </w:pPr>
-      <w:r>
-        <w:rPr>
-          <w:rFonts w:hint="eastAsia"/>
-          <w:lang w:val="en-US" w:eastAsia="zh-CN"/>
-        </w:rPr>
-        <w:t>返回值:写入字符(现在里面的字符串长度)</w:t>
-      </w:r>
-    </w:p>
-    <w:p>
-      <w:pPr>
-        <w:keepNext w:val="0"/>
-        <w:keepLines w:val="0"/>
-        <w:widowControl/>
-        <w:suppressLineNumbers w:val="0"/>
+          <w:rFonts w:hint="eastAsia"/>
+          <w:lang w:val="en-US" w:eastAsia="zh-CN"/>
+        </w:rPr>
+      </w:pPr>
+      <w:r>
+        <w:rPr>
+          <w:rFonts w:hint="eastAsia"/>
+          <w:lang w:val="en-US" w:eastAsia="zh-CN"/>
+        </w:rPr>
+        <w:t>返回值:若格式化后的字符长度&lt;=n-1,返回实际写入的字符</w:t>
+      </w:r>
+    </w:p>
+    <w:p>
+      <w:pPr>
+        <w:bidi w:val="0"/>
+        <w:ind w:left="1260" w:leftChars="0" w:firstLine="420" w:firstLineChars="0"/>
+        <w:rPr>
+          <w:rFonts w:hint="eastAsia"/>
+          <w:lang w:val="en-US" w:eastAsia="zh-CN"/>
+        </w:rPr>
+      </w:pPr>
+      <w:r>
+        <w:rPr>
+          <w:rFonts w:hint="eastAsia"/>
+          <w:lang w:val="en-US" w:eastAsia="zh-CN"/>
+        </w:rPr>
+        <w:t>若大于,返回完整字符串需要的总长度</w:t>
+      </w:r>
+    </w:p>
+    <w:p>
+      <w:pPr>
+        <w:bidi w:val="0"/>
+        <w:ind w:left="1260" w:leftChars="0" w:firstLine="420" w:firstLineChars="0"/>
+        <w:rPr>
+          <w:rFonts w:hint="default"/>
+          <w:lang w:val="en-US" w:eastAsia="zh-CN"/>
+        </w:rPr>
+      </w:pPr>
+    </w:p>
+    <w:p>
+      <w:pPr>
+        <w:bidi w:val="0"/>
+        <w:ind w:firstLine="420" w:firstLineChars="0"/>
+        <w:rPr>
+          <w:rFonts w:hint="default"/>
+          <w:lang w:val="en-US" w:eastAsia="zh-CN"/>
+        </w:rPr>
+      </w:pPr>
+      <w:r>
+        <w:rPr>
+          <w:rFonts w:hint="default"/>
+          <w:lang w:val="en-US" w:eastAsia="zh-CN"/>
+        </w:rPr>
+        <w:t>int sprintf(char *str, const char *format, ...);</w:t>
+      </w:r>
+    </w:p>
+    <w:p>
+      <w:pPr>
+        <w:bidi w:val="0"/>
+        <w:ind w:left="420" w:leftChars="0" w:firstLine="420" w:firstLineChars="0"/>
+        <w:rPr>
+          <w:rFonts w:hint="eastAsia"/>
+          <w:lang w:val="en-US" w:eastAsia="zh-CN"/>
+        </w:rPr>
+      </w:pPr>
+      <w:r>
+        <w:rPr>
+          <w:rFonts w:hint="eastAsia"/>
+          <w:lang w:val="en-US" w:eastAsia="zh-CN"/>
+        </w:rPr>
+        <w:t>Str:目标字符串缓冲区,存储格式化后的结果</w:t>
+      </w:r>
+    </w:p>
+    <w:p>
+      <w:pPr>
+        <w:bidi w:val="0"/>
+        <w:ind w:left="420" w:leftChars="0" w:firstLine="420" w:firstLineChars="0"/>
+        <w:rPr>
+          <w:rFonts w:hint="eastAsia"/>
+          <w:lang w:val="en-US" w:eastAsia="zh-CN"/>
+        </w:rPr>
+      </w:pPr>
+      <w:r>
+        <w:rPr>
+          <w:rFonts w:hint="eastAsia"/>
+          <w:lang w:val="en-US" w:eastAsia="zh-CN"/>
+        </w:rPr>
+        <w:t>Format:格式化字符串(%d)</w:t>
+      </w:r>
+    </w:p>
+    <w:p>
+      <w:pPr>
+        <w:bidi w:val="0"/>
+        <w:ind w:left="420" w:leftChars="0" w:firstLine="420" w:firstLineChars="0"/>
+        <w:rPr>
+          <w:rFonts w:hint="eastAsia"/>
+          <w:lang w:val="en-US" w:eastAsia="zh-CN"/>
+        </w:rPr>
+      </w:pPr>
+      <w:r>
+        <w:rPr>
+          <w:rFonts w:hint="eastAsia"/>
+          <w:lang w:val="en-US" w:eastAsia="zh-CN"/>
+        </w:rPr>
+        <w:t>...:%d的具体值</w:t>
+      </w:r>
+    </w:p>
+    <w:p>
+      <w:pPr>
+        <w:bidi w:val="0"/>
+        <w:ind w:left="420" w:leftChars="0" w:firstLine="420" w:firstLineChars="0"/>
+        <w:rPr>
+          <w:rFonts w:hint="eastAsia"/>
+          <w:lang w:val="en-US" w:eastAsia="zh-CN"/>
+        </w:rPr>
+      </w:pPr>
+      <w:r>
+        <w:rPr>
+          <w:rFonts w:hint="eastAsia"/>
+          <w:lang w:val="en-US" w:eastAsia="zh-CN"/>
+        </w:rPr>
+        <w:t>返回值:字符总数(不包括\0),失败返回-1</w:t>
+      </w:r>
+    </w:p>
+    <w:p>
+      <w:pPr>
+        <w:bidi w:val="0"/>
+        <w:ind w:left="420" w:leftChars="0" w:firstLine="420" w:firstLineChars="0"/>
+        <w:rPr>
+          <w:rFonts w:hint="eastAsia"/>
+          <w:lang w:val="en-US" w:eastAsia="zh-CN"/>
+        </w:rPr>
+      </w:pPr>
+    </w:p>
+    <w:p>
+      <w:pPr>
+        <w:bidi w:val="0"/>
+        <w:ind w:firstLine="420" w:firstLineChars="0"/>
+        <w:rPr>
+          <w:rFonts w:hint="default"/>
+          <w:lang w:val="en-US" w:eastAsia="zh-CN"/>
+        </w:rPr>
+      </w:pPr>
+      <w:r>
+        <w:rPr>
+          <w:rFonts w:hint="default"/>
+          <w:lang w:val="en-US" w:eastAsia="zh-CN"/>
+        </w:rPr>
+        <w:t>char *strncpy(char *dest, const char *src, size_t n);</w:t>
+      </w:r>
+    </w:p>
+    <w:p>
+      <w:pPr>
+        <w:bidi w:val="0"/>
+        <w:ind w:left="420" w:leftChars="0" w:firstLine="420" w:firstLineChars="0"/>
+        <w:rPr>
+          <w:rFonts w:hint="eastAsia"/>
+          <w:lang w:val="en-US" w:eastAsia="zh-CN"/>
+        </w:rPr>
+      </w:pPr>
+      <w:r>
+        <w:rPr>
+          <w:rFonts w:hint="eastAsia"/>
+          <w:lang w:val="en-US" w:eastAsia="zh-CN"/>
+        </w:rPr>
+        <w:t>从src复制最多n个字符到dest</w:t>
+      </w:r>
+    </w:p>
+    <w:p>
+      <w:pPr>
+        <w:bidi w:val="0"/>
+        <w:ind w:left="420" w:leftChars="0" w:firstLine="420" w:firstLineChars="0"/>
+        <w:rPr>
+          <w:rFonts w:hint="eastAsia"/>
+          <w:lang w:val="en-US" w:eastAsia="zh-CN"/>
+        </w:rPr>
+      </w:pPr>
+      <w:r>
+        <w:rPr>
+          <w:rFonts w:hint="eastAsia"/>
+          <w:lang w:val="en-US" w:eastAsia="zh-CN"/>
+        </w:rPr>
+        <w:t>如果src长度小于n,会用\0填充剩余部分</w:t>
+      </w:r>
+    </w:p>
+    <w:p>
+      <w:pPr>
+        <w:bidi w:val="0"/>
+        <w:ind w:left="420" w:leftChars="0" w:firstLine="420" w:firstLineChars="0"/>
+        <w:rPr>
+          <w:rFonts w:hint="default"/>
+          <w:lang w:val="en-US" w:eastAsia="zh-CN"/>
+        </w:rPr>
+      </w:pPr>
+      <w:r>
+        <w:rPr>
+          <w:rFonts w:hint="eastAsia"/>
+          <w:lang w:val="en-US" w:eastAsia="zh-CN"/>
+        </w:rPr>
+        <w:t>如果大于n,仅复制前n个字符,且不会自动添加终止符</w:t>
+      </w:r>
+      <w:r>
+        <w:rPr>
+          <w:rFonts w:hint="default"/>
+          <w:lang w:val="en-US" w:eastAsia="zh-CN"/>
+        </w:rPr>
+        <w:t>”</w:t>
+      </w:r>
+      <w:r>
+        <w:rPr>
+          <w:rFonts w:hint="eastAsia"/>
+          <w:lang w:val="en-US" w:eastAsia="zh-CN"/>
+        </w:rPr>
+        <w:t>\0</w:t>
+      </w:r>
+      <w:r>
+        <w:rPr>
+          <w:rFonts w:hint="default"/>
+          <w:lang w:val="en-US" w:eastAsia="zh-CN"/>
+        </w:rPr>
+        <w:t>”</w:t>
+      </w:r>
+    </w:p>
+    <w:p>
+      <w:pPr>
+        <w:bidi w:val="0"/>
+        <w:ind w:left="420" w:leftChars="0" w:firstLine="420" w:firstLineChars="0"/>
+        <w:rPr>
+          <w:rFonts w:hint="default"/>
+          <w:lang w:val="en-US" w:eastAsia="zh-CN"/>
+        </w:rPr>
+      </w:pPr>
+    </w:p>
+    <w:p>
+      <w:pPr>
+        <w:bidi w:val="0"/>
+        <w:ind w:firstLine="420" w:firstLineChars="0"/>
+        <w:rPr>
+          <w:rFonts w:hint="default"/>
+          <w:lang w:val="en-US" w:eastAsia="zh-CN"/>
+        </w:rPr>
+      </w:pPr>
+      <w:r>
+        <w:rPr>
+          <w:rFonts w:hint="default"/>
+          <w:lang w:val="en-US" w:eastAsia="zh-CN"/>
+        </w:rPr>
+        <w:t>int strncmp(const char *s1, const char *s2, size_t n);</w:t>
+      </w:r>
+    </w:p>
+    <w:p>
+      <w:pPr>
+        <w:bidi w:val="0"/>
+        <w:ind w:left="420" w:leftChars="0" w:firstLine="420" w:firstLineChars="0"/>
+        <w:rPr>
+          <w:rFonts w:hint="eastAsia"/>
+          <w:lang w:val="en-US" w:eastAsia="zh-CN"/>
+        </w:rPr>
+      </w:pPr>
+      <w:r>
+        <w:rPr>
+          <w:rFonts w:hint="eastAsia"/>
+          <w:lang w:val="en-US" w:eastAsia="zh-CN"/>
+        </w:rPr>
+        <w:t>比较s1与s2前n个字符</w:t>
+      </w:r>
+    </w:p>
+    <w:p>
+      <w:pPr>
+        <w:bidi w:val="0"/>
+        <w:ind w:left="420" w:leftChars="0" w:firstLine="420" w:firstLineChars="0"/>
+        <w:rPr>
+          <w:rFonts w:hint="eastAsia"/>
+          <w:lang w:val="en-US" w:eastAsia="zh-CN"/>
+        </w:rPr>
+      </w:pPr>
+      <w:r>
+        <w:rPr>
+          <w:rFonts w:hint="eastAsia"/>
+          <w:lang w:val="en-US" w:eastAsia="zh-CN"/>
+        </w:rPr>
+        <w:t>若s1&lt;s2,前n个字符中存在不相等字符且s1的字符ascii码更小返回负数</w:t>
+      </w:r>
+    </w:p>
+    <w:p>
+      <w:pPr>
+        <w:bidi w:val="0"/>
+        <w:ind w:left="420" w:leftChars="0" w:firstLine="420" w:firstLineChars="0"/>
+        <w:rPr>
+          <w:rFonts w:hint="eastAsia"/>
+          <w:lang w:val="en-US" w:eastAsia="zh-CN"/>
+        </w:rPr>
+      </w:pPr>
+      <w:r>
+        <w:rPr>
+          <w:rFonts w:hint="eastAsia"/>
+          <w:lang w:val="en-US" w:eastAsia="zh-CN"/>
+        </w:rPr>
+        <w:t>若s1 == s2 返回0</w:t>
+      </w:r>
+    </w:p>
+    <w:p>
+      <w:pPr>
+        <w:bidi w:val="0"/>
+        <w:ind w:left="420" w:leftChars="0" w:firstLine="420" w:firstLineChars="0"/>
+        <w:rPr>
+          <w:rFonts w:hint="eastAsia"/>
+          <w:lang w:val="en-US" w:eastAsia="zh-CN"/>
+        </w:rPr>
+      </w:pPr>
+    </w:p>
+    <w:p>
+      <w:pPr>
+        <w:bidi w:val="0"/>
+        <w:ind w:firstLine="420" w:firstLineChars="0"/>
+        <w:rPr>
+          <w:rFonts w:hint="default"/>
+          <w:lang w:val="en-US" w:eastAsia="zh-CN"/>
+        </w:rPr>
+      </w:pPr>
+      <w:r>
+        <w:rPr>
+          <w:rFonts w:hint="default"/>
+          <w:lang w:val="en-US" w:eastAsia="zh-CN"/>
+        </w:rPr>
+        <w:t>int atoi(const char *str);</w:t>
+      </w:r>
+    </w:p>
+    <w:p>
+      <w:pPr>
+        <w:bidi w:val="0"/>
+        <w:ind w:left="420" w:leftChars="0" w:firstLine="420" w:firstLineChars="0"/>
+        <w:rPr>
+          <w:rFonts w:hint="eastAsia"/>
+          <w:lang w:val="en-US" w:eastAsia="zh-CN"/>
+        </w:rPr>
+      </w:pPr>
+      <w:r>
+        <w:rPr>
+          <w:rFonts w:hint="eastAsia"/>
+          <w:lang w:val="en-US" w:eastAsia="zh-CN"/>
+        </w:rPr>
+        <w:t>将str转换为对应的int,可识别+或-,若字符串无法有效转换,则返回0</w:t>
+      </w:r>
+    </w:p>
+    <w:p>
+      <w:pPr>
+        <w:bidi w:val="0"/>
+        <w:ind w:left="420" w:leftChars="0" w:firstLine="420" w:firstLineChars="0"/>
+        <w:rPr>
+          <w:rFonts w:hint="default"/>
+          <w:lang w:val="en-US" w:eastAsia="zh-CN"/>
+        </w:rPr>
+      </w:pPr>
+    </w:p>
+    <w:p>
+      <w:pPr>
+        <w:bidi w:val="0"/>
+        <w:ind w:firstLine="420" w:firstLineChars="0"/>
+        <w:rPr>
+          <w:rFonts w:hint="default"/>
+          <w:lang w:val="en-US" w:eastAsia="zh-CN"/>
+        </w:rPr>
+      </w:pPr>
+      <w:r>
+        <w:rPr>
+          <w:rFonts w:hint="default"/>
+          <w:lang w:val="en-US" w:eastAsia="zh-CN"/>
+        </w:rPr>
+        <w:t>void *memset(void *ptr, int value, size_t num);</w:t>
+      </w:r>
+    </w:p>
+    <w:p>
+      <w:pPr>
+        <w:bidi w:val="0"/>
+        <w:ind w:left="420" w:leftChars="0" w:firstLine="420" w:firstLineChars="0"/>
+        <w:rPr>
+          <w:rFonts w:hint="eastAsia"/>
+          <w:lang w:val="en-US" w:eastAsia="zh-CN"/>
+        </w:rPr>
+      </w:pPr>
+      <w:r>
+        <w:rPr>
+          <w:rFonts w:hint="eastAsia"/>
+          <w:lang w:val="en-US" w:eastAsia="zh-CN"/>
+        </w:rPr>
+        <w:t>将ptr指向的内存地址开始的num个字节,每个字节都设置为value,返回</w:t>
+      </w:r>
+      <w:r>
+        <w:rPr>
+          <w:rFonts w:hint="eastAsia"/>
+          <w:lang w:val="en-US" w:eastAsia="zh-CN"/>
+        </w:rPr>
+        <w:tab/>
+        <w:t>指向ptr的指针</w:t>
+      </w:r>
+    </w:p>
+    <w:p>
+      <w:pPr>
+        <w:bidi w:val="0"/>
+        <w:ind w:left="420" w:leftChars="0" w:firstLine="420" w:firstLineChars="0"/>
+        <w:rPr>
+          <w:rFonts w:hint="eastAsia"/>
+          <w:lang w:val="en-US" w:eastAsia="zh-CN"/>
+        </w:rPr>
+      </w:pPr>
+    </w:p>
+    <w:p>
+      <w:pPr>
+        <w:bidi w:val="0"/>
+        <w:ind w:firstLine="420" w:firstLineChars="0"/>
+        <w:rPr>
+          <w:rFonts w:hint="default"/>
+          <w:lang w:val="en-US" w:eastAsia="zh-CN"/>
+        </w:rPr>
+      </w:pPr>
+      <w:r>
+        <w:rPr>
+          <w:rFonts w:hint="default"/>
+          <w:lang w:val="en-US" w:eastAsia="zh-CN"/>
+        </w:rPr>
+        <w:t>void *memcpy(void *dest, const void *src, size_t n);</w:t>
+      </w:r>
+    </w:p>
+    <w:p>
+      <w:pPr>
+        <w:bidi w:val="0"/>
+        <w:ind w:left="420" w:leftChars="0" w:firstLine="420" w:firstLineChars="0"/>
+        <w:rPr>
+          <w:rFonts w:hint="eastAsia"/>
+          <w:lang w:val="en-US" w:eastAsia="zh-CN"/>
+        </w:rPr>
+      </w:pPr>
+      <w:r>
+        <w:rPr>
+          <w:rFonts w:hint="eastAsia"/>
+          <w:lang w:val="en-US" w:eastAsia="zh-CN"/>
+        </w:rPr>
+        <w:t>从src指向的内存块中复制n个字节的数据到dest指向的内存块</w:t>
+      </w:r>
+    </w:p>
+    <w:p>
+      <w:pPr>
+        <w:bidi w:val="0"/>
+        <w:ind w:left="420" w:leftChars="0" w:firstLine="420" w:firstLineChars="0"/>
+        <w:rPr>
+          <w:rFonts w:hint="default"/>
+          <w:lang w:val="en-US" w:eastAsia="zh-CN"/>
+        </w:rPr>
+      </w:pPr>
+      <w:r>
+        <w:rPr>
+          <w:rFonts w:hint="eastAsia"/>
+          <w:lang w:val="en-US" w:eastAsia="zh-CN"/>
+        </w:rPr>
+        <w:t>复制过程按字节逐个进行</w:t>
+      </w:r>
+    </w:p>
+    <w:p>
+      <w:pPr>
+        <w:keepNext w:val="0"/>
+        <w:keepLines w:val="0"/>
+        <w:widowControl/>
+        <w:suppressLineNumbers w:val="0"/>
+        <w:ind w:firstLine="420" w:firstLineChars="0"/>
         <w:jc w:val="left"/>
         <w:rPr>
           <w:rFonts w:hint="default"/>

</xml_diff>

<commit_message>
added test,is about using can to control motor,but i don't have motor
</commit_message>
<xml_diff>
--- a/笔记/笔记.docx
+++ b/笔记/笔记.docx
@@ -1456,1653 +1456,1710 @@
           <w:lang w:val="en-US" w:eastAsia="zh-CN"/>
         </w:rPr>
       </w:pPr>
+      <w:bookmarkStart w:id="0" w:name="OLE_LINK9"/>
+      <w:r>
+        <w:rPr>
+          <w:rFonts w:hint="eastAsia"/>
+          <w:sz w:val="30"/>
+          <w:szCs w:val="30"/>
+          <w:lang w:val="en-US" w:eastAsia="zh-CN"/>
+        </w:rPr>
+        <w:t>__HAL_DMA_ENABLE_IT(&amp;hdma,DMA_IT_TC);</w:t>
+      </w:r>
+      <w:bookmarkEnd w:id="0"/>
+    </w:p>
+    <w:p>
+      <w:pPr>
+        <w:numPr>
+          <w:ilvl w:val="0"/>
+          <w:numId w:val="0"/>
+        </w:numPr>
+        <w:ind w:firstLine="420" w:firstLineChars="0"/>
+        <w:rPr>
+          <w:rFonts w:hint="default"/>
+          <w:sz w:val="30"/>
+          <w:szCs w:val="30"/>
+          <w:lang w:val="en-US" w:eastAsia="zh-CN"/>
+        </w:rPr>
+      </w:pPr>
+      <w:r>
+        <w:rPr>
+          <w:rFonts w:hint="eastAsia"/>
+          <w:sz w:val="30"/>
+          <w:szCs w:val="30"/>
+          <w:lang w:val="en-US" w:eastAsia="zh-CN"/>
+        </w:rPr>
+        <w:t>//启用dma传输</w:t>
+      </w:r>
+    </w:p>
+    <w:p>
+      <w:pPr>
+        <w:numPr>
+          <w:ilvl w:val="0"/>
+          <w:numId w:val="0"/>
+        </w:numPr>
+        <w:ind w:firstLine="420" w:firstLineChars="0"/>
+        <w:rPr>
+          <w:rFonts w:hint="eastAsia"/>
+          <w:sz w:val="30"/>
+          <w:szCs w:val="30"/>
+          <w:lang w:val="en-US" w:eastAsia="zh-CN"/>
+        </w:rPr>
+      </w:pPr>
+      <w:bookmarkStart w:id="1" w:name="OLE_LINK8"/>
+      <w:r>
+        <w:rPr>
+          <w:rFonts w:hint="eastAsia"/>
+          <w:sz w:val="30"/>
+          <w:szCs w:val="30"/>
+          <w:lang w:val="en-US" w:eastAsia="zh-CN"/>
+        </w:rPr>
+        <w:t>HAL_DMA_Start_IT(&amp;hdma,src_addr,dest_addr,data_len);</w:t>
+      </w:r>
+    </w:p>
+    <w:bookmarkEnd w:id="1"/>
+    <w:p>
+      <w:pPr>
+        <w:numPr>
+          <w:ilvl w:val="0"/>
+          <w:numId w:val="0"/>
+        </w:numPr>
+        <w:ind w:firstLine="420" w:firstLineChars="0"/>
+        <w:rPr>
+          <w:rFonts w:hint="default"/>
+          <w:sz w:val="30"/>
+          <w:szCs w:val="30"/>
+          <w:lang w:val="en-US" w:eastAsia="zh-CN"/>
+        </w:rPr>
+      </w:pPr>
+      <w:r>
+        <w:rPr>
+          <w:rFonts w:hint="default"/>
+          <w:sz w:val="30"/>
+          <w:szCs w:val="30"/>
+          <w:lang w:val="en-US" w:eastAsia="zh-CN"/>
+        </w:rPr>
+        <w:t xml:space="preserve">// 使能 UART 接收中断（RXNE 中断） </w:t>
+      </w:r>
+      <w:r>
+        <w:rPr>
+          <w:rFonts w:hint="eastAsia"/>
+          <w:sz w:val="30"/>
+          <w:szCs w:val="30"/>
+          <w:lang w:val="en-US" w:eastAsia="zh-CN"/>
+        </w:rPr>
+        <w:t>一次一字节</w:t>
+      </w:r>
+      <w:r>
+        <w:rPr>
+          <w:rFonts w:hint="eastAsia"/>
+          <w:sz w:val="30"/>
+          <w:szCs w:val="30"/>
+          <w:lang w:val="en-US" w:eastAsia="zh-CN"/>
+        </w:rPr>
+        <w:tab/>
+      </w:r>
+      <w:r>
+        <w:rPr>
+          <w:rFonts w:hint="default"/>
+          <w:sz w:val="30"/>
+          <w:szCs w:val="30"/>
+          <w:lang w:val="en-US" w:eastAsia="zh-CN"/>
+        </w:rPr>
+        <w:t xml:space="preserve">HAL_UART_Receive_IT(&amp;huart1, rx_buf, 1); </w:t>
+      </w:r>
+    </w:p>
+    <w:p>
+      <w:pPr>
+        <w:numPr>
+          <w:ilvl w:val="0"/>
+          <w:numId w:val="0"/>
+        </w:numPr>
+        <w:ind w:firstLine="420" w:firstLineChars="0"/>
+        <w:rPr>
+          <w:rFonts w:hint="default"/>
+          <w:sz w:val="30"/>
+          <w:szCs w:val="30"/>
+          <w:lang w:val="en-US" w:eastAsia="zh-CN"/>
+        </w:rPr>
+      </w:pPr>
+      <w:r>
+        <w:rPr>
+          <w:rFonts w:hint="default"/>
+          <w:sz w:val="30"/>
+          <w:szCs w:val="30"/>
+          <w:lang w:val="en-US" w:eastAsia="zh-CN"/>
+        </w:rPr>
+        <w:t xml:space="preserve">// 使能定时器更新中断 </w:t>
+      </w:r>
+    </w:p>
+    <w:p>
+      <w:pPr>
+        <w:numPr>
+          <w:ilvl w:val="0"/>
+          <w:numId w:val="0"/>
+        </w:numPr>
+        <w:ind w:firstLine="420" w:firstLineChars="0"/>
+        <w:rPr>
+          <w:rFonts w:hint="default"/>
+          <w:sz w:val="30"/>
+          <w:szCs w:val="30"/>
+          <w:lang w:val="en-US" w:eastAsia="zh-CN"/>
+        </w:rPr>
+      </w:pPr>
+      <w:r>
+        <w:rPr>
+          <w:rFonts w:hint="default"/>
+          <w:sz w:val="30"/>
+          <w:szCs w:val="30"/>
+          <w:lang w:val="en-US" w:eastAsia="zh-CN"/>
+        </w:rPr>
+        <w:t xml:space="preserve">HAL_TIM_Base_Start_IT(&amp;htim2); </w:t>
+      </w:r>
+    </w:p>
+    <w:p>
+      <w:pPr>
+        <w:numPr>
+          <w:ilvl w:val="0"/>
+          <w:numId w:val="0"/>
+        </w:numPr>
+        <w:ind w:firstLine="420" w:firstLineChars="0"/>
+        <w:rPr>
+          <w:rFonts w:hint="default"/>
+          <w:sz w:val="30"/>
+          <w:szCs w:val="30"/>
+          <w:lang w:val="en-US" w:eastAsia="zh-CN"/>
+        </w:rPr>
+      </w:pPr>
+      <w:r>
+        <w:rPr>
+          <w:rFonts w:hint="default"/>
+          <w:sz w:val="30"/>
+          <w:szCs w:val="30"/>
+          <w:lang w:val="en-US" w:eastAsia="zh-CN"/>
+        </w:rPr>
+        <w:t xml:space="preserve">// 使能 ADC 转换完成中断 </w:t>
+      </w:r>
+    </w:p>
+    <w:p>
+      <w:pPr>
+        <w:numPr>
+          <w:ilvl w:val="0"/>
+          <w:numId w:val="0"/>
+        </w:numPr>
+        <w:ind w:firstLine="420" w:firstLineChars="0"/>
+        <w:rPr>
+          <w:rFonts w:hint="default"/>
+          <w:sz w:val="30"/>
+          <w:szCs w:val="30"/>
+          <w:lang w:val="en-US" w:eastAsia="zh-CN"/>
+        </w:rPr>
+      </w:pPr>
+      <w:r>
+        <w:rPr>
+          <w:rFonts w:hint="default"/>
+          <w:sz w:val="30"/>
+          <w:szCs w:val="30"/>
+          <w:lang w:val="en-US" w:eastAsia="zh-CN"/>
+        </w:rPr>
+        <w:t>HAL_ADC_Start_IT(&amp;hadc1);</w:t>
+      </w:r>
+    </w:p>
+    <w:p>
+      <w:pPr>
+        <w:numPr>
+          <w:ilvl w:val="0"/>
+          <w:numId w:val="0"/>
+        </w:numPr>
+        <w:ind w:firstLine="420" w:firstLineChars="0"/>
+        <w:rPr>
+          <w:rFonts w:hint="default"/>
+          <w:sz w:val="30"/>
+          <w:szCs w:val="30"/>
+          <w:lang w:val="en-US" w:eastAsia="zh-CN"/>
+        </w:rPr>
+      </w:pPr>
+    </w:p>
+    <w:p>
+      <w:pPr>
+        <w:numPr>
+          <w:ilvl w:val="0"/>
+          <w:numId w:val="0"/>
+        </w:numPr>
+        <w:ind w:firstLine="420" w:firstLineChars="0"/>
+        <w:rPr>
+          <w:rFonts w:hint="default"/>
+          <w:sz w:val="30"/>
+          <w:szCs w:val="30"/>
+          <w:lang w:val="en-US" w:eastAsia="zh-CN"/>
+        </w:rPr>
+      </w:pPr>
+      <w:r>
+        <w:rPr>
+          <w:rFonts w:hint="default"/>
+          <w:sz w:val="30"/>
+          <w:szCs w:val="30"/>
+          <w:lang w:val="en-US" w:eastAsia="zh-CN"/>
+        </w:rPr>
+        <w:t>HAL_GPIO_EXTI_Callback(uint16_t 引脚号);            // 外部中断回调（GPIO口触发）</w:t>
+      </w:r>
+    </w:p>
+    <w:p>
+      <w:pPr>
+        <w:numPr>
+          <w:ilvl w:val="0"/>
+          <w:numId w:val="0"/>
+        </w:numPr>
+        <w:ind w:firstLine="420" w:firstLineChars="0"/>
+        <w:rPr>
+          <w:rFonts w:hint="default"/>
+          <w:sz w:val="30"/>
+          <w:szCs w:val="30"/>
+          <w:lang w:val="en-US" w:eastAsia="zh-CN"/>
+        </w:rPr>
+      </w:pPr>
+    </w:p>
+    <w:p>
+      <w:pPr>
+        <w:numPr>
+          <w:ilvl w:val="0"/>
+          <w:numId w:val="0"/>
+        </w:numPr>
+        <w:ind w:firstLine="420" w:firstLineChars="0"/>
+        <w:rPr>
+          <w:rFonts w:hint="default"/>
+          <w:sz w:val="30"/>
+          <w:szCs w:val="30"/>
+          <w:lang w:val="en-US" w:eastAsia="zh-CN"/>
+        </w:rPr>
+      </w:pPr>
+      <w:r>
+        <w:rPr>
+          <w:rFonts w:hint="default"/>
+          <w:sz w:val="30"/>
+          <w:szCs w:val="30"/>
+          <w:lang w:val="en-US" w:eastAsia="zh-CN"/>
+        </w:rPr>
+        <w:t>HAL_UART_TxCpltCallback(UART_HandleTypeDef *串口句柄);       // UART发送完成回调（中断/DMA）</w:t>
+      </w:r>
+    </w:p>
+    <w:p>
+      <w:pPr>
+        <w:numPr>
+          <w:ilvl w:val="0"/>
+          <w:numId w:val="0"/>
+        </w:numPr>
+        <w:ind w:firstLine="420" w:firstLineChars="0"/>
+        <w:rPr>
+          <w:rFonts w:hint="default"/>
+          <w:sz w:val="30"/>
+          <w:szCs w:val="30"/>
+          <w:lang w:val="en-US" w:eastAsia="zh-CN"/>
+        </w:rPr>
+      </w:pPr>
+      <w:r>
+        <w:rPr>
+          <w:rFonts w:hint="default"/>
+          <w:sz w:val="30"/>
+          <w:szCs w:val="30"/>
+          <w:lang w:val="en-US" w:eastAsia="zh-CN"/>
+        </w:rPr>
+        <w:t>HAL_UART_RxCpltCallback(</w:t>
+      </w:r>
+      <w:bookmarkStart w:id="2" w:name="OLE_LINK7"/>
+      <w:r>
+        <w:rPr>
+          <w:rFonts w:hint="default"/>
+          <w:sz w:val="30"/>
+          <w:szCs w:val="30"/>
+          <w:lang w:val="en-US" w:eastAsia="zh-CN"/>
+        </w:rPr>
+        <w:t>UART_HandleTypeDef</w:t>
+      </w:r>
+      <w:bookmarkEnd w:id="2"/>
+      <w:r>
+        <w:rPr>
+          <w:rFonts w:hint="default"/>
+          <w:sz w:val="30"/>
+          <w:szCs w:val="30"/>
+          <w:lang w:val="en-US" w:eastAsia="zh-CN"/>
+        </w:rPr>
+        <w:t xml:space="preserve"> *串口句柄);       // UART接收完成回调（中断/DMA）</w:t>
+      </w:r>
+    </w:p>
+    <w:p>
+      <w:pPr>
+        <w:numPr>
+          <w:ilvl w:val="0"/>
+          <w:numId w:val="0"/>
+        </w:numPr>
+        <w:ind w:firstLine="420" w:firstLineChars="0"/>
+        <w:rPr>
+          <w:rFonts w:hint="default"/>
+          <w:sz w:val="30"/>
+          <w:szCs w:val="30"/>
+          <w:lang w:val="en-US" w:eastAsia="zh-CN"/>
+        </w:rPr>
+      </w:pPr>
+      <w:r>
+        <w:rPr>
+          <w:rFonts w:hint="default"/>
+          <w:sz w:val="30"/>
+          <w:szCs w:val="30"/>
+          <w:lang w:val="en-US" w:eastAsia="zh-CN"/>
+        </w:rPr>
+        <w:t>HAL_UARTEx_RxEventCallback(UART_HandleTypeDef *串口句柄, uint16_t 数据长度);  // UART接收事件回调（如IDLE触发接收长度）</w:t>
+      </w:r>
+    </w:p>
+    <w:p>
+      <w:pPr>
+        <w:numPr>
+          <w:ilvl w:val="0"/>
+          <w:numId w:val="0"/>
+        </w:numPr>
+        <w:ind w:firstLine="420" w:firstLineChars="0"/>
+        <w:rPr>
+          <w:rFonts w:hint="default"/>
+          <w:sz w:val="30"/>
+          <w:szCs w:val="30"/>
+          <w:lang w:val="en-US" w:eastAsia="zh-CN"/>
+        </w:rPr>
+      </w:pPr>
+    </w:p>
+    <w:p>
+      <w:pPr>
+        <w:numPr>
+          <w:ilvl w:val="0"/>
+          <w:numId w:val="0"/>
+        </w:numPr>
+        <w:ind w:firstLine="420" w:firstLineChars="0"/>
+        <w:rPr>
+          <w:rFonts w:hint="default"/>
+          <w:sz w:val="30"/>
+          <w:szCs w:val="30"/>
+          <w:lang w:val="en-US" w:eastAsia="zh-CN"/>
+        </w:rPr>
+      </w:pPr>
+      <w:r>
+        <w:rPr>
+          <w:rFonts w:hint="default"/>
+          <w:sz w:val="30"/>
+          <w:szCs w:val="30"/>
+          <w:lang w:val="en-US" w:eastAsia="zh-CN"/>
+        </w:rPr>
+        <w:t>HAL_I2C_MasterTxCpltCallback(I2C_HandleTypeDef *I2C句柄);    // I2C主机发送完成回调（中断/DMA）</w:t>
+      </w:r>
+    </w:p>
+    <w:p>
+      <w:pPr>
+        <w:numPr>
+          <w:ilvl w:val="0"/>
+          <w:numId w:val="0"/>
+        </w:numPr>
+        <w:ind w:firstLine="420" w:firstLineChars="0"/>
+        <w:rPr>
+          <w:rFonts w:hint="default"/>
+          <w:sz w:val="30"/>
+          <w:szCs w:val="30"/>
+          <w:lang w:val="en-US" w:eastAsia="zh-CN"/>
+        </w:rPr>
+      </w:pPr>
+      <w:r>
+        <w:rPr>
+          <w:rFonts w:hint="default"/>
+          <w:sz w:val="30"/>
+          <w:szCs w:val="30"/>
+          <w:lang w:val="en-US" w:eastAsia="zh-CN"/>
+        </w:rPr>
+        <w:t>HAL_I2C_MasterRxCpltCallback(I2C_HandleTypeDef *I2C句柄);    // I2C主机接收完成回调（中断/DMA）</w:t>
+      </w:r>
+    </w:p>
+    <w:p>
+      <w:pPr>
+        <w:numPr>
+          <w:ilvl w:val="0"/>
+          <w:numId w:val="0"/>
+        </w:numPr>
+        <w:ind w:firstLine="420" w:firstLineChars="0"/>
+        <w:rPr>
+          <w:rFonts w:hint="default"/>
+          <w:sz w:val="30"/>
+          <w:szCs w:val="30"/>
+          <w:lang w:val="en-US" w:eastAsia="zh-CN"/>
+        </w:rPr>
+      </w:pPr>
+    </w:p>
+    <w:p>
+      <w:pPr>
+        <w:numPr>
+          <w:ilvl w:val="0"/>
+          <w:numId w:val="0"/>
+        </w:numPr>
+        <w:ind w:firstLine="420" w:firstLineChars="0"/>
+        <w:rPr>
+          <w:rFonts w:hint="default"/>
+          <w:sz w:val="30"/>
+          <w:szCs w:val="30"/>
+          <w:lang w:val="en-US" w:eastAsia="zh-CN"/>
+        </w:rPr>
+      </w:pPr>
+      <w:r>
+        <w:rPr>
+          <w:rFonts w:hint="default"/>
+          <w:sz w:val="30"/>
+          <w:szCs w:val="30"/>
+          <w:lang w:val="en-US" w:eastAsia="zh-CN"/>
+        </w:rPr>
+        <w:t>HAL_SPI_TxCpltCallback(SPI_HandleTypeDef *SPI句柄);           // SPI发送完成回调（中断/DMA）</w:t>
+      </w:r>
+    </w:p>
+    <w:p>
+      <w:pPr>
+        <w:numPr>
+          <w:ilvl w:val="0"/>
+          <w:numId w:val="0"/>
+        </w:numPr>
+        <w:ind w:firstLine="420" w:firstLineChars="0"/>
+        <w:rPr>
+          <w:rFonts w:hint="default"/>
+          <w:sz w:val="30"/>
+          <w:szCs w:val="30"/>
+          <w:lang w:val="en-US" w:eastAsia="zh-CN"/>
+        </w:rPr>
+      </w:pPr>
+      <w:r>
+        <w:rPr>
+          <w:rFonts w:hint="default"/>
+          <w:sz w:val="30"/>
+          <w:szCs w:val="30"/>
+          <w:lang w:val="en-US" w:eastAsia="zh-CN"/>
+        </w:rPr>
+        <w:t>HAL_SPI_RxCpltCallback(SPI_HandleTypeDef *SPI句柄);           // SPI接收完成回调（中断/DMA）</w:t>
+      </w:r>
+    </w:p>
+    <w:p>
+      <w:pPr>
+        <w:numPr>
+          <w:ilvl w:val="0"/>
+          <w:numId w:val="0"/>
+        </w:numPr>
+        <w:ind w:firstLine="420" w:firstLineChars="0"/>
+        <w:rPr>
+          <w:rFonts w:hint="default"/>
+          <w:sz w:val="30"/>
+          <w:szCs w:val="30"/>
+          <w:lang w:val="en-US" w:eastAsia="zh-CN"/>
+        </w:rPr>
+      </w:pPr>
+      <w:r>
+        <w:rPr>
+          <w:rFonts w:hint="default"/>
+          <w:sz w:val="30"/>
+          <w:szCs w:val="30"/>
+          <w:lang w:val="en-US" w:eastAsia="zh-CN"/>
+        </w:rPr>
+        <w:t>HAL_SPI_TxRxCpltCallback(SPI_HandleTypeDef *SPI句柄);         // SPI同时收发完成回调（中断/DMA）</w:t>
+      </w:r>
+    </w:p>
+    <w:p>
+      <w:pPr>
+        <w:numPr>
+          <w:ilvl w:val="0"/>
+          <w:numId w:val="0"/>
+        </w:numPr>
+        <w:ind w:firstLine="420" w:firstLineChars="0"/>
+        <w:rPr>
+          <w:rFonts w:hint="default"/>
+          <w:sz w:val="30"/>
+          <w:szCs w:val="30"/>
+          <w:lang w:val="en-US" w:eastAsia="zh-CN"/>
+        </w:rPr>
+      </w:pPr>
+    </w:p>
+    <w:p>
+      <w:pPr>
+        <w:numPr>
+          <w:ilvl w:val="0"/>
+          <w:numId w:val="0"/>
+        </w:numPr>
+        <w:ind w:firstLine="420" w:firstLineChars="0"/>
+        <w:rPr>
+          <w:rFonts w:hint="default"/>
+          <w:sz w:val="30"/>
+          <w:szCs w:val="30"/>
+          <w:lang w:val="en-US" w:eastAsia="zh-CN"/>
+        </w:rPr>
+      </w:pPr>
+      <w:r>
+        <w:rPr>
+          <w:rFonts w:hint="default"/>
+          <w:sz w:val="30"/>
+          <w:szCs w:val="30"/>
+          <w:lang w:val="en-US" w:eastAsia="zh-CN"/>
+        </w:rPr>
+        <w:t>HAL_ADC_ConvCpltCallback(ADC_HandleTypeDef *ADC句柄);         // ADC转换完成回调（阻塞/中断/DMA）</w:t>
+      </w:r>
+    </w:p>
+    <w:p>
+      <w:pPr>
+        <w:numPr>
+          <w:ilvl w:val="0"/>
+          <w:numId w:val="0"/>
+        </w:numPr>
+        <w:ind w:firstLine="420" w:firstLineChars="0"/>
+        <w:rPr>
+          <w:rFonts w:hint="default"/>
+          <w:sz w:val="30"/>
+          <w:szCs w:val="30"/>
+          <w:lang w:val="en-US" w:eastAsia="zh-CN"/>
+        </w:rPr>
+      </w:pPr>
+    </w:p>
+    <w:p>
+      <w:pPr>
+        <w:numPr>
+          <w:ilvl w:val="0"/>
+          <w:numId w:val="0"/>
+        </w:numPr>
+        <w:ind w:firstLine="420" w:firstLineChars="0"/>
+        <w:rPr>
+          <w:rFonts w:hint="default"/>
+          <w:sz w:val="30"/>
+          <w:szCs w:val="30"/>
+          <w:lang w:val="en-US" w:eastAsia="zh-CN"/>
+        </w:rPr>
+      </w:pPr>
+      <w:r>
+        <w:rPr>
+          <w:rFonts w:hint="default"/>
+          <w:sz w:val="30"/>
+          <w:szCs w:val="30"/>
+          <w:lang w:val="en-US" w:eastAsia="zh-CN"/>
+        </w:rPr>
+        <w:t>HAL_TIM_PeriodElapsedCallback(TIM_HandleTypeDef *定时器句柄); // 定时器周期溢出回调</w:t>
+      </w:r>
+    </w:p>
+    <w:p>
+      <w:pPr>
+        <w:numPr>
+          <w:ilvl w:val="0"/>
+          <w:numId w:val="0"/>
+        </w:numPr>
+        <w:ind w:firstLine="420" w:firstLineChars="0"/>
+        <w:rPr>
+          <w:rFonts w:hint="default"/>
+          <w:sz w:val="30"/>
+          <w:szCs w:val="30"/>
+          <w:lang w:val="en-US" w:eastAsia="zh-CN"/>
+        </w:rPr>
+      </w:pPr>
+      <w:r>
+        <w:rPr>
+          <w:rFonts w:hint="default"/>
+          <w:sz w:val="30"/>
+          <w:szCs w:val="30"/>
+          <w:lang w:val="en-US" w:eastAsia="zh-CN"/>
+        </w:rPr>
+        <w:t>HAL_TIM_IC_CaptureCallback(TIM_HandleTypeDef *定时器句柄);    // 定时器输入捕获完成回调</w:t>
+      </w:r>
+    </w:p>
+    <w:p>
+      <w:pPr>
+        <w:numPr>
+          <w:ilvl w:val="0"/>
+          <w:numId w:val="0"/>
+        </w:numPr>
+        <w:ind w:firstLine="420" w:firstLineChars="0"/>
+        <w:rPr>
+          <w:rFonts w:hint="default"/>
+          <w:sz w:val="30"/>
+          <w:szCs w:val="30"/>
+          <w:lang w:val="en-US" w:eastAsia="zh-CN"/>
+        </w:rPr>
+      </w:pPr>
+      <w:r>
+        <w:rPr>
+          <w:rFonts w:hint="default"/>
+          <w:sz w:val="30"/>
+          <w:szCs w:val="30"/>
+          <w:lang w:val="en-US" w:eastAsia="zh-CN"/>
+        </w:rPr>
+        <w:t>HAL_TIM_PWM_PulseFinishedCallback(TIM_HandleTypeDef *定时器句柄); // PWM脉冲完成回调</w:t>
+      </w:r>
+    </w:p>
+    <w:p>
+      <w:pPr>
+        <w:numPr>
+          <w:ilvl w:val="0"/>
+          <w:numId w:val="0"/>
+        </w:numPr>
+        <w:ind w:firstLine="420" w:firstLineChars="0"/>
+        <w:rPr>
+          <w:rFonts w:hint="default"/>
+          <w:sz w:val="30"/>
+          <w:szCs w:val="30"/>
+          <w:lang w:val="en-US" w:eastAsia="zh-CN"/>
+        </w:rPr>
+      </w:pPr>
+    </w:p>
+    <w:p>
+      <w:pPr>
+        <w:numPr>
+          <w:ilvl w:val="0"/>
+          <w:numId w:val="0"/>
+        </w:numPr>
+        <w:rPr>
+          <w:rFonts w:hint="default"/>
+          <w:sz w:val="30"/>
+          <w:szCs w:val="30"/>
+          <w:lang w:val="en-US" w:eastAsia="zh-CN"/>
+        </w:rPr>
+      </w:pPr>
+      <w:r>
+        <w:rPr>
+          <w:rFonts w:hint="eastAsia"/>
+          <w:sz w:val="30"/>
+          <w:szCs w:val="30"/>
+          <w:lang w:val="en-US" w:eastAsia="zh-CN"/>
+        </w:rPr>
+        <w:t>启用freertos功能的宏定义</w:t>
+      </w:r>
+    </w:p>
+    <w:p>
+      <w:pPr>
+        <w:numPr>
+          <w:ilvl w:val="0"/>
+          <w:numId w:val="0"/>
+        </w:numPr>
+        <w:ind w:firstLine="420" w:firstLineChars="0"/>
+        <w:rPr>
+          <w:rFonts w:hint="default"/>
+          <w:sz w:val="30"/>
+          <w:szCs w:val="30"/>
+          <w:lang w:val="en-US" w:eastAsia="zh-CN"/>
+        </w:rPr>
+      </w:pPr>
+    </w:p>
+    <w:p>
+      <w:pPr>
+        <w:numPr>
+          <w:ilvl w:val="0"/>
+          <w:numId w:val="0"/>
+        </w:numPr>
+        <w:rPr>
+          <w:rFonts w:hint="default"/>
+          <w:sz w:val="30"/>
+          <w:szCs w:val="30"/>
+          <w:lang w:val="en-US" w:eastAsia="zh-CN"/>
+        </w:rPr>
+      </w:pPr>
+      <w:r>
+        <w:rPr>
+          <w:rFonts w:hint="eastAsia"/>
+          <w:sz w:val="30"/>
+          <w:szCs w:val="30"/>
+          <w:lang w:val="en-US" w:eastAsia="zh-CN"/>
+        </w:rPr>
+        <w:t>队列:</w:t>
+      </w:r>
+    </w:p>
+    <w:p>
+      <w:pPr>
+        <w:numPr>
+          <w:ilvl w:val="0"/>
+          <w:numId w:val="0"/>
+        </w:numPr>
+        <w:ind w:firstLine="420" w:firstLineChars="0"/>
+        <w:rPr>
+          <w:rFonts w:hint="eastAsia"/>
+          <w:sz w:val="30"/>
+          <w:szCs w:val="30"/>
+          <w:lang w:val="en-US" w:eastAsia="zh-CN"/>
+        </w:rPr>
+      </w:pPr>
+      <w:bookmarkStart w:id="3" w:name="OLE_LINK1"/>
+      <w:r>
+        <w:rPr>
+          <w:rFonts w:hint="eastAsia"/>
+          <w:sz w:val="30"/>
+          <w:szCs w:val="30"/>
+          <w:lang w:val="en-US" w:eastAsia="zh-CN"/>
+        </w:rPr>
+        <w:t>#define configUSE_QUEUES</w:t>
+      </w:r>
+      <w:bookmarkEnd w:id="3"/>
+      <w:r>
+        <w:rPr>
+          <w:rFonts w:hint="eastAsia"/>
+          <w:sz w:val="30"/>
+          <w:szCs w:val="30"/>
+          <w:lang w:val="en-US" w:eastAsia="zh-CN"/>
+        </w:rPr>
+        <w:t xml:space="preserve">    1 启用队列功能</w:t>
+      </w:r>
+    </w:p>
+    <w:p>
+      <w:pPr>
+        <w:numPr>
+          <w:ilvl w:val="0"/>
+          <w:numId w:val="0"/>
+        </w:numPr>
+        <w:ind w:firstLine="420" w:firstLineChars="0"/>
+        <w:rPr>
+          <w:rFonts w:hint="eastAsia"/>
+          <w:sz w:val="30"/>
+          <w:szCs w:val="30"/>
+          <w:lang w:val="en-US" w:eastAsia="zh-CN"/>
+        </w:rPr>
+      </w:pPr>
+      <w:r>
+        <w:rPr>
+          <w:rFonts w:hint="eastAsia"/>
+          <w:sz w:val="30"/>
+          <w:szCs w:val="30"/>
+          <w:lang w:val="en-US" w:eastAsia="zh-CN"/>
+        </w:rPr>
+        <w:t>#define configQUEUE_REGITRY_SIZE    10  队列注册表大小</w:t>
+      </w:r>
+    </w:p>
+    <w:p>
+      <w:pPr>
+        <w:numPr>
+          <w:ilvl w:val="0"/>
+          <w:numId w:val="0"/>
+        </w:numPr>
+        <w:rPr>
+          <w:rFonts w:hint="default"/>
+          <w:sz w:val="30"/>
+          <w:szCs w:val="30"/>
+          <w:lang w:val="en-US" w:eastAsia="zh-CN"/>
+        </w:rPr>
+      </w:pPr>
+      <w:r>
+        <w:rPr>
+          <w:rFonts w:hint="eastAsia"/>
+          <w:sz w:val="30"/>
+          <w:szCs w:val="30"/>
+          <w:lang w:val="en-US" w:eastAsia="zh-CN"/>
+        </w:rPr>
+        <w:t>互斥锁:</w:t>
+      </w:r>
+    </w:p>
+    <w:p>
+      <w:pPr>
+        <w:numPr>
+          <w:ilvl w:val="0"/>
+          <w:numId w:val="0"/>
+        </w:numPr>
+        <w:ind w:firstLine="420" w:firstLineChars="0"/>
+        <w:rPr>
+          <w:rFonts w:hint="eastAsia"/>
+          <w:sz w:val="30"/>
+          <w:szCs w:val="30"/>
+          <w:lang w:val="en-US" w:eastAsia="zh-CN"/>
+        </w:rPr>
+      </w:pPr>
+      <w:r>
+        <w:rPr>
+          <w:rFonts w:hint="eastAsia"/>
+          <w:sz w:val="30"/>
+          <w:szCs w:val="30"/>
+          <w:lang w:val="en-US" w:eastAsia="zh-CN"/>
+        </w:rPr>
+        <w:t>#define configUSE_MUTEXES</w:t>
+      </w:r>
+      <w:r>
+        <w:rPr>
+          <w:rFonts w:hint="eastAsia"/>
+          <w:sz w:val="30"/>
+          <w:szCs w:val="30"/>
+          <w:lang w:val="en-US" w:eastAsia="zh-CN"/>
+        </w:rPr>
+        <w:tab/>
+      </w:r>
+      <w:r>
+        <w:rPr>
+          <w:rFonts w:hint="eastAsia"/>
+          <w:sz w:val="30"/>
+          <w:szCs w:val="30"/>
+          <w:lang w:val="en-US" w:eastAsia="zh-CN"/>
+        </w:rPr>
+        <w:tab/>
+      </w:r>
+      <w:r>
+        <w:rPr>
+          <w:rFonts w:hint="eastAsia"/>
+          <w:sz w:val="30"/>
+          <w:szCs w:val="30"/>
+          <w:lang w:val="en-US" w:eastAsia="zh-CN"/>
+        </w:rPr>
+        <w:t>1</w:t>
+      </w:r>
+      <w:r>
+        <w:rPr>
+          <w:rFonts w:hint="eastAsia"/>
+          <w:sz w:val="30"/>
+          <w:szCs w:val="30"/>
+          <w:lang w:val="en-US" w:eastAsia="zh-CN"/>
+        </w:rPr>
+        <w:tab/>
+      </w:r>
+      <w:r>
+        <w:rPr>
+          <w:rFonts w:hint="eastAsia"/>
+          <w:sz w:val="30"/>
+          <w:szCs w:val="30"/>
+          <w:lang w:val="en-US" w:eastAsia="zh-CN"/>
+        </w:rPr>
+        <w:t>启用互斥锁</w:t>
+      </w:r>
+    </w:p>
+    <w:p>
+      <w:pPr>
+        <w:numPr>
+          <w:ilvl w:val="0"/>
+          <w:numId w:val="0"/>
+        </w:numPr>
+        <w:ind w:firstLine="420" w:firstLineChars="0"/>
+        <w:rPr>
+          <w:rFonts w:hint="eastAsia"/>
+          <w:sz w:val="30"/>
+          <w:szCs w:val="30"/>
+          <w:lang w:val="en-US" w:eastAsia="zh-CN"/>
+        </w:rPr>
+      </w:pPr>
+      <w:r>
+        <w:rPr>
+          <w:rFonts w:hint="eastAsia"/>
+          <w:sz w:val="30"/>
+          <w:szCs w:val="30"/>
+          <w:lang w:val="en-US" w:eastAsia="zh-CN"/>
+        </w:rPr>
+        <w:t>#define configUSE_RECURSIVE_MUTEXES</w:t>
+      </w:r>
+      <w:r>
+        <w:rPr>
+          <w:rFonts w:hint="eastAsia"/>
+          <w:sz w:val="30"/>
+          <w:szCs w:val="30"/>
+          <w:lang w:val="en-US" w:eastAsia="zh-CN"/>
+        </w:rPr>
+        <w:tab/>
+      </w:r>
+      <w:r>
+        <w:rPr>
+          <w:rFonts w:hint="eastAsia"/>
+          <w:sz w:val="30"/>
+          <w:szCs w:val="30"/>
+          <w:lang w:val="en-US" w:eastAsia="zh-CN"/>
+        </w:rPr>
+        <w:tab/>
+      </w:r>
+      <w:r>
+        <w:rPr>
+          <w:rFonts w:hint="eastAsia"/>
+          <w:sz w:val="30"/>
+          <w:szCs w:val="30"/>
+          <w:lang w:val="en-US" w:eastAsia="zh-CN"/>
+        </w:rPr>
+        <w:tab/>
+      </w:r>
+      <w:r>
+        <w:rPr>
+          <w:rFonts w:hint="eastAsia"/>
+          <w:sz w:val="30"/>
+          <w:szCs w:val="30"/>
+          <w:lang w:val="en-US" w:eastAsia="zh-CN"/>
+        </w:rPr>
+        <w:t>1</w:t>
+      </w:r>
+      <w:r>
+        <w:rPr>
+          <w:rFonts w:hint="eastAsia"/>
+          <w:sz w:val="30"/>
+          <w:szCs w:val="30"/>
+          <w:lang w:val="en-US" w:eastAsia="zh-CN"/>
+        </w:rPr>
+        <w:tab/>
+      </w:r>
+      <w:r>
+        <w:rPr>
+          <w:rFonts w:hint="eastAsia"/>
+          <w:sz w:val="30"/>
+          <w:szCs w:val="30"/>
+          <w:lang w:val="en-US" w:eastAsia="zh-CN"/>
+        </w:rPr>
+        <w:t>启用递归锁</w:t>
+      </w:r>
+    </w:p>
+    <w:p>
+      <w:pPr>
+        <w:numPr>
+          <w:ilvl w:val="0"/>
+          <w:numId w:val="0"/>
+        </w:numPr>
+        <w:ind w:firstLine="420" w:firstLineChars="0"/>
+        <w:rPr>
+          <w:rFonts w:hint="eastAsia"/>
+          <w:sz w:val="30"/>
+          <w:szCs w:val="30"/>
+          <w:lang w:val="en-US" w:eastAsia="zh-CN"/>
+        </w:rPr>
+      </w:pPr>
+      <w:r>
+        <w:rPr>
+          <w:rFonts w:hint="eastAsia"/>
+          <w:sz w:val="30"/>
+          <w:szCs w:val="30"/>
+          <w:lang w:val="en-US" w:eastAsia="zh-CN"/>
+        </w:rPr>
+        <w:t>#define configUSE_PRIORITY_INHERITANCE</w:t>
+      </w:r>
+      <w:r>
+        <w:rPr>
+          <w:rFonts w:hint="eastAsia"/>
+          <w:sz w:val="30"/>
+          <w:szCs w:val="30"/>
+          <w:lang w:val="en-US" w:eastAsia="zh-CN"/>
+        </w:rPr>
+        <w:tab/>
+      </w:r>
+      <w:r>
+        <w:rPr>
+          <w:rFonts w:hint="eastAsia"/>
+          <w:sz w:val="30"/>
+          <w:szCs w:val="30"/>
+          <w:lang w:val="en-US" w:eastAsia="zh-CN"/>
+        </w:rPr>
+        <w:tab/>
+      </w:r>
+      <w:r>
+        <w:rPr>
+          <w:rFonts w:hint="eastAsia"/>
+          <w:sz w:val="30"/>
+          <w:szCs w:val="30"/>
+          <w:lang w:val="en-US" w:eastAsia="zh-CN"/>
+        </w:rPr>
+        <w:t>1</w:t>
+      </w:r>
+      <w:r>
+        <w:rPr>
+          <w:rFonts w:hint="eastAsia"/>
+          <w:sz w:val="30"/>
+          <w:szCs w:val="30"/>
+          <w:lang w:val="en-US" w:eastAsia="zh-CN"/>
+        </w:rPr>
+        <w:tab/>
+      </w:r>
+      <w:r>
+        <w:rPr>
+          <w:rFonts w:hint="eastAsia"/>
+          <w:sz w:val="30"/>
+          <w:szCs w:val="30"/>
+          <w:lang w:val="en-US" w:eastAsia="zh-CN"/>
+        </w:rPr>
+        <w:t>启用优先级</w:t>
+      </w:r>
+      <w:r>
+        <w:rPr>
+          <w:rFonts w:hint="eastAsia"/>
+          <w:sz w:val="30"/>
+          <w:szCs w:val="30"/>
+          <w:lang w:val="en-US" w:eastAsia="zh-CN"/>
+        </w:rPr>
+        <w:tab/>
+      </w:r>
+      <w:r>
+        <w:rPr>
+          <w:rFonts w:hint="eastAsia"/>
+          <w:sz w:val="30"/>
+          <w:szCs w:val="30"/>
+          <w:lang w:val="en-US" w:eastAsia="zh-CN"/>
+        </w:rPr>
+        <w:t>继承</w:t>
+      </w:r>
+    </w:p>
+    <w:p>
+      <w:pPr>
+        <w:numPr>
+          <w:ilvl w:val="0"/>
+          <w:numId w:val="0"/>
+        </w:numPr>
+        <w:rPr>
+          <w:rFonts w:hint="eastAsia"/>
+          <w:sz w:val="30"/>
+          <w:szCs w:val="30"/>
+          <w:lang w:val="en-US" w:eastAsia="zh-CN"/>
+        </w:rPr>
+      </w:pPr>
+      <w:r>
+        <w:rPr>
+          <w:rFonts w:hint="eastAsia"/>
+          <w:sz w:val="30"/>
+          <w:szCs w:val="30"/>
+          <w:lang w:val="en-US" w:eastAsia="zh-CN"/>
+        </w:rPr>
+        <w:t>任务通知:</w:t>
+      </w:r>
+    </w:p>
+    <w:p>
+      <w:pPr>
+        <w:numPr>
+          <w:ilvl w:val="0"/>
+          <w:numId w:val="0"/>
+        </w:numPr>
+        <w:ind w:firstLine="420" w:firstLineChars="0"/>
+        <w:rPr>
+          <w:rFonts w:hint="eastAsia"/>
+          <w:sz w:val="30"/>
+          <w:szCs w:val="30"/>
+          <w:lang w:val="en-US" w:eastAsia="zh-CN"/>
+        </w:rPr>
+      </w:pPr>
+      <w:r>
+        <w:rPr>
+          <w:rFonts w:hint="eastAsia"/>
+          <w:sz w:val="30"/>
+          <w:szCs w:val="30"/>
+          <w:lang w:val="en-US" w:eastAsia="zh-CN"/>
+        </w:rPr>
+        <w:t>#define configUSE_TASK_NOTIFICATION</w:t>
+      </w:r>
+      <w:r>
+        <w:rPr>
+          <w:rFonts w:hint="eastAsia"/>
+          <w:sz w:val="30"/>
+          <w:szCs w:val="30"/>
+          <w:lang w:val="en-US" w:eastAsia="zh-CN"/>
+        </w:rPr>
+        <w:tab/>
+      </w:r>
+      <w:r>
+        <w:rPr>
+          <w:rFonts w:hint="eastAsia"/>
+          <w:sz w:val="30"/>
+          <w:szCs w:val="30"/>
+          <w:lang w:val="en-US" w:eastAsia="zh-CN"/>
+        </w:rPr>
+        <w:t>1</w:t>
+      </w:r>
+      <w:r>
+        <w:rPr>
+          <w:rFonts w:hint="eastAsia"/>
+          <w:sz w:val="30"/>
+          <w:szCs w:val="30"/>
+          <w:lang w:val="en-US" w:eastAsia="zh-CN"/>
+        </w:rPr>
+        <w:tab/>
+      </w:r>
+      <w:r>
+        <w:rPr>
+          <w:rFonts w:hint="eastAsia"/>
+          <w:sz w:val="30"/>
+          <w:szCs w:val="30"/>
+          <w:lang w:val="en-US" w:eastAsia="zh-CN"/>
+        </w:rPr>
+        <w:t>启用任务通知</w:t>
+      </w:r>
+    </w:p>
+    <w:p>
+      <w:pPr>
+        <w:numPr>
+          <w:ilvl w:val="0"/>
+          <w:numId w:val="0"/>
+        </w:numPr>
+        <w:ind w:firstLine="420" w:firstLineChars="0"/>
+        <w:rPr>
+          <w:rFonts w:hint="eastAsia"/>
+          <w:sz w:val="30"/>
+          <w:szCs w:val="30"/>
+          <w:lang w:val="en-US" w:eastAsia="zh-CN"/>
+        </w:rPr>
+      </w:pPr>
+      <w:r>
+        <w:rPr>
+          <w:rFonts w:hint="eastAsia"/>
+          <w:sz w:val="30"/>
+          <w:szCs w:val="30"/>
+          <w:lang w:val="en-US" w:eastAsia="zh-CN"/>
+        </w:rPr>
+        <w:t>#define configTASK_NOTIFICATION_ARRAY_ENTRIES</w:t>
+      </w:r>
+      <w:r>
+        <w:rPr>
+          <w:rFonts w:hint="eastAsia"/>
+          <w:sz w:val="30"/>
+          <w:szCs w:val="30"/>
+          <w:lang w:val="en-US" w:eastAsia="zh-CN"/>
+        </w:rPr>
+        <w:tab/>
+      </w:r>
+      <w:r>
+        <w:rPr>
+          <w:rFonts w:hint="eastAsia"/>
+          <w:sz w:val="30"/>
+          <w:szCs w:val="30"/>
+          <w:lang w:val="en-US" w:eastAsia="zh-CN"/>
+        </w:rPr>
+        <w:t>1</w:t>
+      </w:r>
+      <w:r>
+        <w:rPr>
+          <w:rFonts w:hint="eastAsia"/>
+          <w:sz w:val="30"/>
+          <w:szCs w:val="30"/>
+          <w:lang w:val="en-US" w:eastAsia="zh-CN"/>
+        </w:rPr>
+        <w:tab/>
+      </w:r>
+      <w:r>
+        <w:rPr>
+          <w:rFonts w:hint="eastAsia"/>
+          <w:sz w:val="30"/>
+          <w:szCs w:val="30"/>
+          <w:lang w:val="en-US" w:eastAsia="zh-CN"/>
+        </w:rPr>
+        <w:t>每个</w:t>
+      </w:r>
+      <w:r>
+        <w:rPr>
+          <w:rFonts w:hint="eastAsia"/>
+          <w:sz w:val="30"/>
+          <w:szCs w:val="30"/>
+          <w:lang w:val="en-US" w:eastAsia="zh-CN"/>
+        </w:rPr>
+        <w:tab/>
+      </w:r>
+      <w:r>
+        <w:rPr>
+          <w:rFonts w:hint="eastAsia"/>
+          <w:sz w:val="30"/>
+          <w:szCs w:val="30"/>
+          <w:lang w:val="en-US" w:eastAsia="zh-CN"/>
+        </w:rPr>
+        <w:t>任务的通知组大小</w:t>
+      </w:r>
+    </w:p>
+    <w:p>
+      <w:pPr>
+        <w:numPr>
+          <w:ilvl w:val="0"/>
+          <w:numId w:val="0"/>
+        </w:numPr>
+        <w:rPr>
+          <w:rFonts w:hint="eastAsia"/>
+          <w:sz w:val="30"/>
+          <w:szCs w:val="30"/>
+          <w:lang w:val="en-US" w:eastAsia="zh-CN"/>
+        </w:rPr>
+      </w:pPr>
+      <w:r>
+        <w:rPr>
+          <w:rFonts w:hint="eastAsia"/>
+          <w:sz w:val="30"/>
+          <w:szCs w:val="30"/>
+          <w:lang w:val="en-US" w:eastAsia="zh-CN"/>
+        </w:rPr>
+        <w:t>事件组:</w:t>
+      </w:r>
+    </w:p>
+    <w:p>
+      <w:pPr>
+        <w:numPr>
+          <w:ilvl w:val="0"/>
+          <w:numId w:val="0"/>
+        </w:numPr>
+        <w:ind w:firstLine="420" w:firstLineChars="0"/>
+        <w:rPr>
+          <w:rFonts w:hint="eastAsia"/>
+          <w:sz w:val="30"/>
+          <w:szCs w:val="30"/>
+          <w:lang w:val="en-US" w:eastAsia="zh-CN"/>
+        </w:rPr>
+      </w:pPr>
+      <w:bookmarkStart w:id="4" w:name="OLE_LINK2"/>
+      <w:r>
+        <w:rPr>
+          <w:rFonts w:hint="eastAsia"/>
+          <w:sz w:val="30"/>
+          <w:szCs w:val="30"/>
+          <w:lang w:val="en-US" w:eastAsia="zh-CN"/>
+        </w:rPr>
+        <w:t>#define configUSE_EVENT_GROUPS</w:t>
+      </w:r>
+      <w:r>
+        <w:rPr>
+          <w:rFonts w:hint="eastAsia"/>
+          <w:sz w:val="30"/>
+          <w:szCs w:val="30"/>
+          <w:lang w:val="en-US" w:eastAsia="zh-CN"/>
+        </w:rPr>
+        <w:tab/>
+      </w:r>
+      <w:r>
+        <w:rPr>
+          <w:rFonts w:hint="eastAsia"/>
+          <w:sz w:val="30"/>
+          <w:szCs w:val="30"/>
+          <w:lang w:val="en-US" w:eastAsia="zh-CN"/>
+        </w:rPr>
+        <w:t>1</w:t>
+      </w:r>
+      <w:bookmarkEnd w:id="4"/>
+      <w:r>
+        <w:rPr>
+          <w:rFonts w:hint="eastAsia"/>
+          <w:sz w:val="30"/>
+          <w:szCs w:val="30"/>
+          <w:lang w:val="en-US" w:eastAsia="zh-CN"/>
+        </w:rPr>
+        <w:tab/>
+      </w:r>
+      <w:r>
+        <w:rPr>
+          <w:rFonts w:hint="eastAsia"/>
+          <w:sz w:val="30"/>
+          <w:szCs w:val="30"/>
+          <w:lang w:val="en-US" w:eastAsia="zh-CN"/>
+        </w:rPr>
+        <w:t>启用事件组</w:t>
+      </w:r>
+    </w:p>
+    <w:p>
+      <w:pPr>
+        <w:numPr>
+          <w:ilvl w:val="0"/>
+          <w:numId w:val="0"/>
+        </w:numPr>
+        <w:rPr>
+          <w:rFonts w:hint="default"/>
+          <w:sz w:val="30"/>
+          <w:szCs w:val="30"/>
+          <w:lang w:val="en-US" w:eastAsia="zh-CN"/>
+        </w:rPr>
+      </w:pPr>
+      <w:r>
+        <w:rPr>
+          <w:rFonts w:hint="eastAsia"/>
+          <w:sz w:val="30"/>
+          <w:szCs w:val="30"/>
+          <w:lang w:val="en-US" w:eastAsia="zh-CN"/>
+        </w:rPr>
+        <w:t>软件通知:</w:t>
+      </w:r>
+      <w:r>
+        <w:rPr>
+          <w:rFonts w:hint="eastAsia"/>
+          <w:sz w:val="30"/>
+          <w:szCs w:val="30"/>
+          <w:lang w:val="en-US" w:eastAsia="zh-CN"/>
+        </w:rPr>
+        <w:br w:type="textWrapping"/>
+      </w:r>
+      <w:r>
+        <w:rPr>
+          <w:rFonts w:hint="eastAsia"/>
+          <w:sz w:val="30"/>
+          <w:szCs w:val="30"/>
+          <w:lang w:val="en-US" w:eastAsia="zh-CN"/>
+        </w:rPr>
+        <w:tab/>
+      </w:r>
+      <w:r>
+        <w:rPr>
+          <w:rFonts w:hint="eastAsia"/>
+          <w:sz w:val="30"/>
+          <w:szCs w:val="30"/>
+          <w:lang w:val="en-US" w:eastAsia="zh-CN"/>
+        </w:rPr>
+        <w:t>#define configUSE_TIMERS  1  创建定时器服务服务</w:t>
+      </w:r>
+    </w:p>
+    <w:p>
+      <w:pPr>
+        <w:numPr>
+          <w:ilvl w:val="0"/>
+          <w:numId w:val="0"/>
+        </w:numPr>
+        <w:rPr>
+          <w:rFonts w:hint="default"/>
+          <w:sz w:val="30"/>
+          <w:szCs w:val="30"/>
+          <w:lang w:val="en-US" w:eastAsia="zh-CN"/>
+        </w:rPr>
+      </w:pPr>
+      <w:r>
+        <w:rPr>
+          <w:rFonts w:hint="eastAsia"/>
+          <w:sz w:val="30"/>
+          <w:szCs w:val="30"/>
+          <w:lang w:val="en-US" w:eastAsia="zh-CN"/>
+        </w:rPr>
+        <w:t>内存分配:</w:t>
+      </w:r>
+    </w:p>
+    <w:p>
+      <w:pPr>
+        <w:numPr>
+          <w:ilvl w:val="0"/>
+          <w:numId w:val="0"/>
+        </w:numPr>
+        <w:ind w:firstLine="420" w:firstLineChars="0"/>
+        <w:rPr>
+          <w:rFonts w:hint="eastAsia"/>
+          <w:sz w:val="30"/>
+          <w:szCs w:val="30"/>
+          <w:lang w:val="en-US" w:eastAsia="zh-CN"/>
+        </w:rPr>
+      </w:pPr>
+      <w:r>
+        <w:rPr>
+          <w:rFonts w:hint="eastAsia"/>
+          <w:sz w:val="30"/>
+          <w:szCs w:val="30"/>
+          <w:lang w:val="en-US" w:eastAsia="zh-CN"/>
+        </w:rPr>
+        <w:t>#define configSUPPORT_DYNAMIC_ALLOCATION</w:t>
+      </w:r>
+      <w:r>
+        <w:rPr>
+          <w:rFonts w:hint="eastAsia"/>
+          <w:sz w:val="30"/>
+          <w:szCs w:val="30"/>
+          <w:lang w:val="en-US" w:eastAsia="zh-CN"/>
+        </w:rPr>
+        <w:tab/>
+      </w:r>
+      <w:r>
+        <w:rPr>
+          <w:rFonts w:hint="eastAsia"/>
+          <w:sz w:val="30"/>
+          <w:szCs w:val="30"/>
+          <w:lang w:val="en-US" w:eastAsia="zh-CN"/>
+        </w:rPr>
+        <w:t>1 动态(默</w:t>
+      </w:r>
+      <w:r>
+        <w:rPr>
+          <w:rFonts w:hint="eastAsia"/>
+          <w:sz w:val="30"/>
+          <w:szCs w:val="30"/>
+          <w:lang w:val="en-US" w:eastAsia="zh-CN"/>
+        </w:rPr>
+        <w:tab/>
+      </w:r>
+      <w:r>
+        <w:rPr>
+          <w:rFonts w:hint="eastAsia"/>
+          <w:sz w:val="30"/>
+          <w:szCs w:val="30"/>
+          <w:lang w:val="en-US" w:eastAsia="zh-CN"/>
+        </w:rPr>
+        <w:t>认1)</w:t>
+      </w:r>
+    </w:p>
+    <w:p>
+      <w:pPr>
+        <w:numPr>
+          <w:ilvl w:val="0"/>
+          <w:numId w:val="0"/>
+        </w:numPr>
+        <w:ind w:firstLine="420" w:firstLineChars="0"/>
+        <w:rPr>
+          <w:rFonts w:hint="eastAsia"/>
+          <w:sz w:val="30"/>
+          <w:szCs w:val="30"/>
+          <w:lang w:val="en-US" w:eastAsia="zh-CN"/>
+        </w:rPr>
+      </w:pPr>
+      <w:r>
+        <w:rPr>
+          <w:rFonts w:hint="eastAsia"/>
+          <w:sz w:val="30"/>
+          <w:szCs w:val="30"/>
+          <w:lang w:val="en-US" w:eastAsia="zh-CN"/>
+        </w:rPr>
+        <w:t>#define configSUPPORT_STATIC_ALLOCATION</w:t>
+      </w:r>
+      <w:r>
+        <w:rPr>
+          <w:rFonts w:hint="eastAsia"/>
+          <w:sz w:val="30"/>
+          <w:szCs w:val="30"/>
+          <w:lang w:val="en-US" w:eastAsia="zh-CN"/>
+        </w:rPr>
+        <w:tab/>
+      </w:r>
+      <w:r>
+        <w:rPr>
+          <w:rFonts w:hint="eastAsia"/>
+          <w:sz w:val="30"/>
+          <w:szCs w:val="30"/>
+          <w:lang w:val="en-US" w:eastAsia="zh-CN"/>
+        </w:rPr>
+        <w:t>1</w:t>
+      </w:r>
+      <w:r>
+        <w:rPr>
+          <w:rFonts w:hint="eastAsia"/>
+          <w:sz w:val="30"/>
+          <w:szCs w:val="30"/>
+          <w:lang w:val="en-US" w:eastAsia="zh-CN"/>
+        </w:rPr>
+        <w:tab/>
+      </w:r>
+      <w:r>
+        <w:rPr>
+          <w:rFonts w:hint="eastAsia"/>
+          <w:sz w:val="30"/>
+          <w:szCs w:val="30"/>
+          <w:lang w:val="en-US" w:eastAsia="zh-CN"/>
+        </w:rPr>
+        <w:t>启用静态</w:t>
+      </w:r>
+      <w:r>
+        <w:rPr>
+          <w:rFonts w:hint="eastAsia"/>
+          <w:sz w:val="30"/>
+          <w:szCs w:val="30"/>
+          <w:lang w:val="en-US" w:eastAsia="zh-CN"/>
+        </w:rPr>
+        <w:tab/>
+      </w:r>
+      <w:r>
+        <w:rPr>
+          <w:rFonts w:hint="eastAsia"/>
+          <w:sz w:val="30"/>
+          <w:szCs w:val="30"/>
+          <w:lang w:val="en-US" w:eastAsia="zh-CN"/>
+        </w:rPr>
+        <w:t>(默认1)</w:t>
+      </w:r>
+    </w:p>
+    <w:p>
+      <w:pPr>
+        <w:numPr>
+          <w:ilvl w:val="0"/>
+          <w:numId w:val="0"/>
+        </w:numPr>
+        <w:ind w:firstLine="420" w:firstLineChars="0"/>
+        <w:rPr>
+          <w:rFonts w:hint="eastAsia"/>
+          <w:sz w:val="30"/>
+          <w:szCs w:val="30"/>
+          <w:lang w:val="en-US" w:eastAsia="zh-CN"/>
+        </w:rPr>
+      </w:pPr>
+    </w:p>
+    <w:p>
+      <w:pPr>
+        <w:numPr>
+          <w:ilvl w:val="0"/>
+          <w:numId w:val="0"/>
+        </w:numPr>
+        <w:rPr>
+          <w:rFonts w:hint="default"/>
+          <w:sz w:val="30"/>
+          <w:szCs w:val="30"/>
+          <w:lang w:val="en-US" w:eastAsia="zh-CN"/>
+        </w:rPr>
+      </w:pPr>
+      <w:r>
+        <w:rPr>
+          <w:rFonts w:hint="eastAsia"/>
+          <w:sz w:val="30"/>
+          <w:szCs w:val="30"/>
+          <w:lang w:val="en-US" w:eastAsia="zh-CN"/>
+        </w:rPr>
+        <w:t>配置堆栈大小</w:t>
+      </w:r>
+    </w:p>
+    <w:p>
+      <w:pPr>
+        <w:numPr>
+          <w:ilvl w:val="0"/>
+          <w:numId w:val="0"/>
+        </w:numPr>
+        <w:ind w:firstLine="420" w:firstLineChars="0"/>
+        <w:rPr>
+          <w:rFonts w:hint="eastAsia"/>
+          <w:sz w:val="30"/>
+          <w:szCs w:val="30"/>
+          <w:lang w:val="en-US" w:eastAsia="zh-CN"/>
+        </w:rPr>
+      </w:pPr>
+      <w:r>
+        <w:rPr>
+          <w:rFonts w:hint="eastAsia"/>
+          <w:sz w:val="30"/>
+          <w:szCs w:val="30"/>
+          <w:lang w:val="en-US" w:eastAsia="zh-CN"/>
+        </w:rPr>
+        <w:t>#define configTOTAL_HEAP_SIZE    (10 * 1024) 系统堆大小</w:t>
+      </w:r>
+    </w:p>
+    <w:p>
+      <w:pPr>
+        <w:numPr>
+          <w:ilvl w:val="0"/>
+          <w:numId w:val="0"/>
+        </w:numPr>
+        <w:ind w:firstLine="420" w:firstLineChars="0"/>
+        <w:rPr>
+          <w:rFonts w:hint="eastAsia"/>
+          <w:sz w:val="30"/>
+          <w:szCs w:val="30"/>
+          <w:lang w:val="en-US" w:eastAsia="zh-CN"/>
+        </w:rPr>
+      </w:pPr>
+      <w:r>
+        <w:rPr>
+          <w:rFonts w:hint="default"/>
+          <w:sz w:val="30"/>
+          <w:szCs w:val="30"/>
+          <w:lang w:val="en-US" w:eastAsia="zh-CN"/>
+        </w:rPr>
+        <w:t>#define configMINIMAL_STACK_SIZE       64</w:t>
+      </w:r>
+      <w:r>
+        <w:rPr>
+          <w:rFonts w:hint="eastAsia"/>
+          <w:sz w:val="30"/>
+          <w:szCs w:val="30"/>
+          <w:lang w:val="en-US" w:eastAsia="zh-CN"/>
+        </w:rPr>
+        <w:t xml:space="preserve"> 空闲任务</w:t>
+      </w:r>
+    </w:p>
+    <w:p>
+      <w:pPr>
+        <w:numPr>
+          <w:ilvl w:val="0"/>
+          <w:numId w:val="0"/>
+        </w:numPr>
+        <w:ind w:firstLine="420" w:firstLineChars="0"/>
+        <w:rPr>
+          <w:rFonts w:hint="eastAsia"/>
+          <w:sz w:val="30"/>
+          <w:szCs w:val="30"/>
+          <w:lang w:val="en-US" w:eastAsia="zh-CN"/>
+        </w:rPr>
+      </w:pPr>
+      <w:r>
+        <w:rPr>
+          <w:rFonts w:hint="default"/>
+          <w:sz w:val="30"/>
+          <w:szCs w:val="30"/>
+          <w:lang w:val="en-US" w:eastAsia="zh-CN"/>
+        </w:rPr>
+        <w:t>#define configMINIMAL_STACK_SIZE    64</w:t>
+      </w:r>
+      <w:r>
+        <w:rPr>
+          <w:rFonts w:hint="eastAsia"/>
+          <w:sz w:val="30"/>
+          <w:szCs w:val="30"/>
+          <w:lang w:val="en-US" w:eastAsia="zh-CN"/>
+        </w:rPr>
+        <w:t xml:space="preserve">  最小堆栈</w:t>
+      </w:r>
+    </w:p>
+    <w:p>
+      <w:pPr>
+        <w:numPr>
+          <w:ilvl w:val="0"/>
+          <w:numId w:val="0"/>
+        </w:numPr>
+        <w:ind w:firstLine="420" w:firstLineChars="0"/>
+        <w:rPr>
+          <w:rFonts w:hint="eastAsia"/>
+          <w:sz w:val="30"/>
+          <w:szCs w:val="30"/>
+          <w:lang w:val="en-US" w:eastAsia="zh-CN"/>
+        </w:rPr>
+      </w:pPr>
+    </w:p>
+    <w:p>
+      <w:pPr>
+        <w:numPr>
+          <w:ilvl w:val="0"/>
+          <w:numId w:val="0"/>
+        </w:numPr>
+        <w:rPr>
+          <w:rFonts w:hint="eastAsia"/>
+          <w:sz w:val="30"/>
+          <w:szCs w:val="30"/>
+          <w:lang w:val="en-US" w:eastAsia="zh-CN"/>
+        </w:rPr>
+      </w:pPr>
+      <w:r>
+        <w:rPr>
+          <w:rFonts w:hint="eastAsia"/>
+          <w:sz w:val="30"/>
+          <w:szCs w:val="30"/>
+          <w:lang w:val="en-US" w:eastAsia="zh-CN"/>
+        </w:rPr>
+        <w:t>CAN:</w:t>
+      </w:r>
+    </w:p>
+    <w:p>
+      <w:pPr>
+        <w:numPr>
+          <w:ilvl w:val="0"/>
+          <w:numId w:val="0"/>
+        </w:numPr>
+        <w:rPr>
+          <w:rFonts w:hint="eastAsia"/>
+          <w:sz w:val="30"/>
+          <w:szCs w:val="30"/>
+          <w:lang w:val="en-US" w:eastAsia="zh-CN"/>
+        </w:rPr>
+      </w:pPr>
+      <w:r>
+        <w:drawing>
+          <wp:inline distT="0" distB="0" distL="114300" distR="114300">
+            <wp:extent cx="5267325" cy="2747645"/>
+            <wp:effectExtent l="0" t="0" r="0" b="5080"/>
+            <wp:docPr id="2" name="图片 1"/>
+            <wp:cNvGraphicFramePr>
+              <a:graphicFrameLocks xmlns:a="http://schemas.openxmlformats.org/drawingml/2006/main" noChangeAspect="1"/>
+            </wp:cNvGraphicFramePr>
+            <a:graphic xmlns:a="http://schemas.openxmlformats.org/drawingml/2006/main">
+              <a:graphicData uri="http://schemas.openxmlformats.org/drawingml/2006/picture">
+                <pic:pic xmlns:pic="http://schemas.openxmlformats.org/drawingml/2006/picture">
+                  <pic:nvPicPr>
+                    <pic:cNvPr id="2" name="图片 1"/>
+                    <pic:cNvPicPr>
+                      <a:picLocks noChangeAspect="1"/>
+                    </pic:cNvPicPr>
+                  </pic:nvPicPr>
+                  <pic:blipFill>
+                    <a:blip r:embed="rId4"/>
+                    <a:stretch>
+                      <a:fillRect/>
+                    </a:stretch>
+                  </pic:blipFill>
+                  <pic:spPr>
+                    <a:xfrm>
+                      <a:off x="0" y="0"/>
+                      <a:ext cx="5267325" cy="2747645"/>
+                    </a:xfrm>
+                    <a:prstGeom prst="rect">
+                      <a:avLst/>
+                    </a:prstGeom>
+                    <a:noFill/>
+                    <a:ln>
+                      <a:noFill/>
+                    </a:ln>
+                  </pic:spPr>
+                </pic:pic>
+              </a:graphicData>
+            </a:graphic>
+          </wp:inline>
+        </w:drawing>
+      </w:r>
       <w:bookmarkStart w:id="9" w:name="_GoBack"/>
-      <w:bookmarkStart w:id="0" w:name="OLE_LINK9"/>
-      <w:r>
-        <w:rPr>
-          <w:rFonts w:hint="eastAsia"/>
-          <w:sz w:val="30"/>
-          <w:szCs w:val="30"/>
-          <w:lang w:val="en-US" w:eastAsia="zh-CN"/>
-        </w:rPr>
-        <w:t>__HAL_DMA_ENABLE_IT(&amp;hdma,DMA_IT_TC);</w:t>
-      </w:r>
-      <w:bookmarkEnd w:id="0"/>
-    </w:p>
-    <w:bookmarkEnd w:id="9"/>
-    <w:p>
-      <w:pPr>
-        <w:numPr>
-          <w:ilvl w:val="0"/>
-          <w:numId w:val="0"/>
-        </w:numPr>
-        <w:ind w:firstLine="420" w:firstLineChars="0"/>
-        <w:rPr>
-          <w:rFonts w:hint="default"/>
-          <w:sz w:val="30"/>
-          <w:szCs w:val="30"/>
-          <w:lang w:val="en-US" w:eastAsia="zh-CN"/>
-        </w:rPr>
-      </w:pPr>
-      <w:r>
-        <w:rPr>
-          <w:rFonts w:hint="eastAsia"/>
-          <w:sz w:val="30"/>
-          <w:szCs w:val="30"/>
-          <w:lang w:val="en-US" w:eastAsia="zh-CN"/>
-        </w:rPr>
-        <w:t>//启用dma传输</w:t>
-      </w:r>
-    </w:p>
-    <w:p>
-      <w:pPr>
-        <w:numPr>
-          <w:ilvl w:val="0"/>
-          <w:numId w:val="0"/>
-        </w:numPr>
-        <w:ind w:firstLine="420" w:firstLineChars="0"/>
-        <w:rPr>
-          <w:rFonts w:hint="eastAsia"/>
-          <w:sz w:val="30"/>
-          <w:szCs w:val="30"/>
-          <w:lang w:val="en-US" w:eastAsia="zh-CN"/>
-        </w:rPr>
-      </w:pPr>
-      <w:bookmarkStart w:id="1" w:name="OLE_LINK8"/>
-      <w:r>
-        <w:rPr>
-          <w:rFonts w:hint="eastAsia"/>
-          <w:sz w:val="30"/>
-          <w:szCs w:val="30"/>
-          <w:lang w:val="en-US" w:eastAsia="zh-CN"/>
-        </w:rPr>
-        <w:t>HAL_DMA_Start_IT(&amp;hdma,src_addr,dest_addr,data_len);</w:t>
-      </w:r>
-    </w:p>
-    <w:bookmarkEnd w:id="1"/>
-    <w:p>
-      <w:pPr>
-        <w:numPr>
-          <w:ilvl w:val="0"/>
-          <w:numId w:val="0"/>
-        </w:numPr>
-        <w:ind w:firstLine="420" w:firstLineChars="0"/>
-        <w:rPr>
-          <w:rFonts w:hint="default"/>
-          <w:sz w:val="30"/>
-          <w:szCs w:val="30"/>
-          <w:lang w:val="en-US" w:eastAsia="zh-CN"/>
-        </w:rPr>
-      </w:pPr>
-      <w:r>
-        <w:rPr>
-          <w:rFonts w:hint="default"/>
-          <w:sz w:val="30"/>
-          <w:szCs w:val="30"/>
-          <w:lang w:val="en-US" w:eastAsia="zh-CN"/>
-        </w:rPr>
-        <w:t xml:space="preserve">// 使能 UART 接收中断（RXNE 中断） </w:t>
-      </w:r>
-      <w:r>
-        <w:rPr>
-          <w:rFonts w:hint="eastAsia"/>
-          <w:sz w:val="30"/>
-          <w:szCs w:val="30"/>
-          <w:lang w:val="en-US" w:eastAsia="zh-CN"/>
-        </w:rPr>
-        <w:t>一次一字节</w:t>
-      </w:r>
-      <w:r>
-        <w:rPr>
-          <w:rFonts w:hint="eastAsia"/>
-          <w:sz w:val="30"/>
-          <w:szCs w:val="30"/>
-          <w:lang w:val="en-US" w:eastAsia="zh-CN"/>
-        </w:rPr>
-        <w:tab/>
-      </w:r>
-      <w:r>
-        <w:rPr>
-          <w:rFonts w:hint="default"/>
-          <w:sz w:val="30"/>
-          <w:szCs w:val="30"/>
-          <w:lang w:val="en-US" w:eastAsia="zh-CN"/>
-        </w:rPr>
-        <w:t xml:space="preserve">HAL_UART_Receive_IT(&amp;huart1, rx_buf, 1); </w:t>
-      </w:r>
-    </w:p>
-    <w:p>
-      <w:pPr>
-        <w:numPr>
-          <w:ilvl w:val="0"/>
-          <w:numId w:val="0"/>
-        </w:numPr>
-        <w:ind w:firstLine="420" w:firstLineChars="0"/>
-        <w:rPr>
-          <w:rFonts w:hint="default"/>
-          <w:sz w:val="30"/>
-          <w:szCs w:val="30"/>
-          <w:lang w:val="en-US" w:eastAsia="zh-CN"/>
-        </w:rPr>
-      </w:pPr>
-      <w:r>
-        <w:rPr>
-          <w:rFonts w:hint="default"/>
-          <w:sz w:val="30"/>
-          <w:szCs w:val="30"/>
-          <w:lang w:val="en-US" w:eastAsia="zh-CN"/>
-        </w:rPr>
-        <w:t xml:space="preserve">// 使能定时器更新中断 </w:t>
-      </w:r>
-    </w:p>
-    <w:p>
-      <w:pPr>
-        <w:numPr>
-          <w:ilvl w:val="0"/>
-          <w:numId w:val="0"/>
-        </w:numPr>
-        <w:ind w:firstLine="420" w:firstLineChars="0"/>
-        <w:rPr>
-          <w:rFonts w:hint="default"/>
-          <w:sz w:val="30"/>
-          <w:szCs w:val="30"/>
-          <w:lang w:val="en-US" w:eastAsia="zh-CN"/>
-        </w:rPr>
-      </w:pPr>
-      <w:r>
-        <w:rPr>
-          <w:rFonts w:hint="default"/>
-          <w:sz w:val="30"/>
-          <w:szCs w:val="30"/>
-          <w:lang w:val="en-US" w:eastAsia="zh-CN"/>
-        </w:rPr>
-        <w:t xml:space="preserve">HAL_TIM_Base_Start_IT(&amp;htim2); </w:t>
-      </w:r>
-    </w:p>
-    <w:p>
-      <w:pPr>
-        <w:numPr>
-          <w:ilvl w:val="0"/>
-          <w:numId w:val="0"/>
-        </w:numPr>
-        <w:ind w:firstLine="420" w:firstLineChars="0"/>
-        <w:rPr>
-          <w:rFonts w:hint="default"/>
-          <w:sz w:val="30"/>
-          <w:szCs w:val="30"/>
-          <w:lang w:val="en-US" w:eastAsia="zh-CN"/>
-        </w:rPr>
-      </w:pPr>
-      <w:r>
-        <w:rPr>
-          <w:rFonts w:hint="default"/>
-          <w:sz w:val="30"/>
-          <w:szCs w:val="30"/>
-          <w:lang w:val="en-US" w:eastAsia="zh-CN"/>
-        </w:rPr>
-        <w:t xml:space="preserve">// 使能 ADC 转换完成中断 </w:t>
-      </w:r>
-    </w:p>
-    <w:p>
-      <w:pPr>
-        <w:numPr>
-          <w:ilvl w:val="0"/>
-          <w:numId w:val="0"/>
-        </w:numPr>
-        <w:ind w:firstLine="420" w:firstLineChars="0"/>
-        <w:rPr>
-          <w:rFonts w:hint="default"/>
-          <w:sz w:val="30"/>
-          <w:szCs w:val="30"/>
-          <w:lang w:val="en-US" w:eastAsia="zh-CN"/>
-        </w:rPr>
-      </w:pPr>
-      <w:r>
-        <w:rPr>
-          <w:rFonts w:hint="default"/>
-          <w:sz w:val="30"/>
-          <w:szCs w:val="30"/>
-          <w:lang w:val="en-US" w:eastAsia="zh-CN"/>
-        </w:rPr>
-        <w:t>HAL_ADC_Start_IT(&amp;hadc1);</w:t>
-      </w:r>
-    </w:p>
-    <w:p>
-      <w:pPr>
-        <w:numPr>
-          <w:ilvl w:val="0"/>
-          <w:numId w:val="0"/>
-        </w:numPr>
-        <w:ind w:firstLine="420" w:firstLineChars="0"/>
-        <w:rPr>
-          <w:rFonts w:hint="default"/>
-          <w:sz w:val="30"/>
-          <w:szCs w:val="30"/>
-          <w:lang w:val="en-US" w:eastAsia="zh-CN"/>
-        </w:rPr>
-      </w:pPr>
-    </w:p>
-    <w:p>
-      <w:pPr>
-        <w:numPr>
-          <w:ilvl w:val="0"/>
-          <w:numId w:val="0"/>
-        </w:numPr>
-        <w:ind w:firstLine="420" w:firstLineChars="0"/>
-        <w:rPr>
-          <w:rFonts w:hint="default"/>
-          <w:sz w:val="30"/>
-          <w:szCs w:val="30"/>
-          <w:lang w:val="en-US" w:eastAsia="zh-CN"/>
-        </w:rPr>
-      </w:pPr>
-      <w:r>
-        <w:rPr>
-          <w:rFonts w:hint="default"/>
-          <w:sz w:val="30"/>
-          <w:szCs w:val="30"/>
-          <w:lang w:val="en-US" w:eastAsia="zh-CN"/>
-        </w:rPr>
-        <w:t>HAL_GPIO_EXTI_Callback(uint16_t 引脚号);            // 外部中断回调（GPIO口触发）</w:t>
-      </w:r>
-    </w:p>
-    <w:p>
-      <w:pPr>
-        <w:numPr>
-          <w:ilvl w:val="0"/>
-          <w:numId w:val="0"/>
-        </w:numPr>
-        <w:ind w:firstLine="420" w:firstLineChars="0"/>
-        <w:rPr>
-          <w:rFonts w:hint="default"/>
-          <w:sz w:val="30"/>
-          <w:szCs w:val="30"/>
-          <w:lang w:val="en-US" w:eastAsia="zh-CN"/>
-        </w:rPr>
-      </w:pPr>
-    </w:p>
-    <w:p>
-      <w:pPr>
-        <w:numPr>
-          <w:ilvl w:val="0"/>
-          <w:numId w:val="0"/>
-        </w:numPr>
-        <w:ind w:firstLine="420" w:firstLineChars="0"/>
-        <w:rPr>
-          <w:rFonts w:hint="default"/>
-          <w:sz w:val="30"/>
-          <w:szCs w:val="30"/>
-          <w:lang w:val="en-US" w:eastAsia="zh-CN"/>
-        </w:rPr>
-      </w:pPr>
-      <w:r>
-        <w:rPr>
-          <w:rFonts w:hint="default"/>
-          <w:sz w:val="30"/>
-          <w:szCs w:val="30"/>
-          <w:lang w:val="en-US" w:eastAsia="zh-CN"/>
-        </w:rPr>
-        <w:t>HAL_UART_TxCpltCallback(UART_HandleTypeDef *串口句柄);       // UART发送完成回调（中断/DMA）</w:t>
-      </w:r>
-    </w:p>
-    <w:p>
-      <w:pPr>
-        <w:numPr>
-          <w:ilvl w:val="0"/>
-          <w:numId w:val="0"/>
-        </w:numPr>
-        <w:ind w:firstLine="420" w:firstLineChars="0"/>
-        <w:rPr>
-          <w:rFonts w:hint="default"/>
-          <w:sz w:val="30"/>
-          <w:szCs w:val="30"/>
-          <w:lang w:val="en-US" w:eastAsia="zh-CN"/>
-        </w:rPr>
-      </w:pPr>
-      <w:r>
-        <w:rPr>
-          <w:rFonts w:hint="default"/>
-          <w:sz w:val="30"/>
-          <w:szCs w:val="30"/>
-          <w:lang w:val="en-US" w:eastAsia="zh-CN"/>
-        </w:rPr>
-        <w:t>HAL_UART_RxCpltCallback(</w:t>
-      </w:r>
-      <w:bookmarkStart w:id="2" w:name="OLE_LINK7"/>
-      <w:r>
-        <w:rPr>
-          <w:rFonts w:hint="default"/>
-          <w:sz w:val="30"/>
-          <w:szCs w:val="30"/>
-          <w:lang w:val="en-US" w:eastAsia="zh-CN"/>
-        </w:rPr>
-        <w:t>UART_HandleTypeDef</w:t>
-      </w:r>
-      <w:bookmarkEnd w:id="2"/>
-      <w:r>
-        <w:rPr>
-          <w:rFonts w:hint="default"/>
-          <w:sz w:val="30"/>
-          <w:szCs w:val="30"/>
-          <w:lang w:val="en-US" w:eastAsia="zh-CN"/>
-        </w:rPr>
-        <w:t xml:space="preserve"> *串口句柄);       // UART接收完成回调（中断/DMA）</w:t>
-      </w:r>
-    </w:p>
-    <w:p>
-      <w:pPr>
-        <w:numPr>
-          <w:ilvl w:val="0"/>
-          <w:numId w:val="0"/>
-        </w:numPr>
-        <w:ind w:firstLine="420" w:firstLineChars="0"/>
-        <w:rPr>
-          <w:rFonts w:hint="default"/>
-          <w:sz w:val="30"/>
-          <w:szCs w:val="30"/>
-          <w:lang w:val="en-US" w:eastAsia="zh-CN"/>
-        </w:rPr>
-      </w:pPr>
-      <w:r>
-        <w:rPr>
-          <w:rFonts w:hint="default"/>
-          <w:sz w:val="30"/>
-          <w:szCs w:val="30"/>
-          <w:lang w:val="en-US" w:eastAsia="zh-CN"/>
-        </w:rPr>
-        <w:t>HAL_UARTEx_RxEventCallback(UART_HandleTypeDef *串口句柄, uint16_t 数据长度);  // UART接收事件回调（如IDLE触发接收长度）</w:t>
-      </w:r>
-    </w:p>
-    <w:p>
-      <w:pPr>
-        <w:numPr>
-          <w:ilvl w:val="0"/>
-          <w:numId w:val="0"/>
-        </w:numPr>
-        <w:ind w:firstLine="420" w:firstLineChars="0"/>
-        <w:rPr>
-          <w:rFonts w:hint="default"/>
-          <w:sz w:val="30"/>
-          <w:szCs w:val="30"/>
-          <w:lang w:val="en-US" w:eastAsia="zh-CN"/>
-        </w:rPr>
-      </w:pPr>
-    </w:p>
-    <w:p>
-      <w:pPr>
-        <w:numPr>
-          <w:ilvl w:val="0"/>
-          <w:numId w:val="0"/>
-        </w:numPr>
-        <w:ind w:firstLine="420" w:firstLineChars="0"/>
-        <w:rPr>
-          <w:rFonts w:hint="default"/>
-          <w:sz w:val="30"/>
-          <w:szCs w:val="30"/>
-          <w:lang w:val="en-US" w:eastAsia="zh-CN"/>
-        </w:rPr>
-      </w:pPr>
-      <w:r>
-        <w:rPr>
-          <w:rFonts w:hint="default"/>
-          <w:sz w:val="30"/>
-          <w:szCs w:val="30"/>
-          <w:lang w:val="en-US" w:eastAsia="zh-CN"/>
-        </w:rPr>
-        <w:t>HAL_I2C_MasterTxCpltCallback(I2C_HandleTypeDef *I2C句柄);    // I2C主机发送完成回调（中断/DMA）</w:t>
-      </w:r>
-    </w:p>
-    <w:p>
-      <w:pPr>
-        <w:numPr>
-          <w:ilvl w:val="0"/>
-          <w:numId w:val="0"/>
-        </w:numPr>
-        <w:ind w:firstLine="420" w:firstLineChars="0"/>
-        <w:rPr>
-          <w:rFonts w:hint="default"/>
-          <w:sz w:val="30"/>
-          <w:szCs w:val="30"/>
-          <w:lang w:val="en-US" w:eastAsia="zh-CN"/>
-        </w:rPr>
-      </w:pPr>
-      <w:r>
-        <w:rPr>
-          <w:rFonts w:hint="default"/>
-          <w:sz w:val="30"/>
-          <w:szCs w:val="30"/>
-          <w:lang w:val="en-US" w:eastAsia="zh-CN"/>
-        </w:rPr>
-        <w:t>HAL_I2C_MasterRxCpltCallback(I2C_HandleTypeDef *I2C句柄);    // I2C主机接收完成回调（中断/DMA）</w:t>
-      </w:r>
-    </w:p>
-    <w:p>
-      <w:pPr>
-        <w:numPr>
-          <w:ilvl w:val="0"/>
-          <w:numId w:val="0"/>
-        </w:numPr>
-        <w:ind w:firstLine="420" w:firstLineChars="0"/>
-        <w:rPr>
-          <w:rFonts w:hint="default"/>
-          <w:sz w:val="30"/>
-          <w:szCs w:val="30"/>
-          <w:lang w:val="en-US" w:eastAsia="zh-CN"/>
-        </w:rPr>
-      </w:pPr>
-    </w:p>
-    <w:p>
-      <w:pPr>
-        <w:numPr>
-          <w:ilvl w:val="0"/>
-          <w:numId w:val="0"/>
-        </w:numPr>
-        <w:ind w:firstLine="420" w:firstLineChars="0"/>
-        <w:rPr>
-          <w:rFonts w:hint="default"/>
-          <w:sz w:val="30"/>
-          <w:szCs w:val="30"/>
-          <w:lang w:val="en-US" w:eastAsia="zh-CN"/>
-        </w:rPr>
-      </w:pPr>
-      <w:r>
-        <w:rPr>
-          <w:rFonts w:hint="default"/>
-          <w:sz w:val="30"/>
-          <w:szCs w:val="30"/>
-          <w:lang w:val="en-US" w:eastAsia="zh-CN"/>
-        </w:rPr>
-        <w:t>HAL_SPI_TxCpltCallback(SPI_HandleTypeDef *SPI句柄);           // SPI发送完成回调（中断/DMA）</w:t>
-      </w:r>
-    </w:p>
-    <w:p>
-      <w:pPr>
-        <w:numPr>
-          <w:ilvl w:val="0"/>
-          <w:numId w:val="0"/>
-        </w:numPr>
-        <w:ind w:firstLine="420" w:firstLineChars="0"/>
-        <w:rPr>
-          <w:rFonts w:hint="default"/>
-          <w:sz w:val="30"/>
-          <w:szCs w:val="30"/>
-          <w:lang w:val="en-US" w:eastAsia="zh-CN"/>
-        </w:rPr>
-      </w:pPr>
-      <w:r>
-        <w:rPr>
-          <w:rFonts w:hint="default"/>
-          <w:sz w:val="30"/>
-          <w:szCs w:val="30"/>
-          <w:lang w:val="en-US" w:eastAsia="zh-CN"/>
-        </w:rPr>
-        <w:t>HAL_SPI_RxCpltCallback(SPI_HandleTypeDef *SPI句柄);           // SPI接收完成回调（中断/DMA）</w:t>
-      </w:r>
-    </w:p>
-    <w:p>
-      <w:pPr>
-        <w:numPr>
-          <w:ilvl w:val="0"/>
-          <w:numId w:val="0"/>
-        </w:numPr>
-        <w:ind w:firstLine="420" w:firstLineChars="0"/>
-        <w:rPr>
-          <w:rFonts w:hint="default"/>
-          <w:sz w:val="30"/>
-          <w:szCs w:val="30"/>
-          <w:lang w:val="en-US" w:eastAsia="zh-CN"/>
-        </w:rPr>
-      </w:pPr>
-      <w:r>
-        <w:rPr>
-          <w:rFonts w:hint="default"/>
-          <w:sz w:val="30"/>
-          <w:szCs w:val="30"/>
-          <w:lang w:val="en-US" w:eastAsia="zh-CN"/>
-        </w:rPr>
-        <w:t>HAL_SPI_TxRxCpltCallback(SPI_HandleTypeDef *SPI句柄);         // SPI同时收发完成回调（中断/DMA）</w:t>
-      </w:r>
-    </w:p>
-    <w:p>
-      <w:pPr>
-        <w:numPr>
-          <w:ilvl w:val="0"/>
-          <w:numId w:val="0"/>
-        </w:numPr>
-        <w:ind w:firstLine="420" w:firstLineChars="0"/>
-        <w:rPr>
-          <w:rFonts w:hint="default"/>
-          <w:sz w:val="30"/>
-          <w:szCs w:val="30"/>
-          <w:lang w:val="en-US" w:eastAsia="zh-CN"/>
-        </w:rPr>
-      </w:pPr>
-    </w:p>
-    <w:p>
-      <w:pPr>
-        <w:numPr>
-          <w:ilvl w:val="0"/>
-          <w:numId w:val="0"/>
-        </w:numPr>
-        <w:ind w:firstLine="420" w:firstLineChars="0"/>
-        <w:rPr>
-          <w:rFonts w:hint="default"/>
-          <w:sz w:val="30"/>
-          <w:szCs w:val="30"/>
-          <w:lang w:val="en-US" w:eastAsia="zh-CN"/>
-        </w:rPr>
-      </w:pPr>
-      <w:r>
-        <w:rPr>
-          <w:rFonts w:hint="default"/>
-          <w:sz w:val="30"/>
-          <w:szCs w:val="30"/>
-          <w:lang w:val="en-US" w:eastAsia="zh-CN"/>
-        </w:rPr>
-        <w:t>HAL_ADC_ConvCpltCallback(ADC_HandleTypeDef *ADC句柄);         // ADC转换完成回调（阻塞/中断/DMA）</w:t>
-      </w:r>
-    </w:p>
-    <w:p>
-      <w:pPr>
-        <w:numPr>
-          <w:ilvl w:val="0"/>
-          <w:numId w:val="0"/>
-        </w:numPr>
-        <w:ind w:firstLine="420" w:firstLineChars="0"/>
-        <w:rPr>
-          <w:rFonts w:hint="default"/>
-          <w:sz w:val="30"/>
-          <w:szCs w:val="30"/>
-          <w:lang w:val="en-US" w:eastAsia="zh-CN"/>
-        </w:rPr>
-      </w:pPr>
-    </w:p>
-    <w:p>
-      <w:pPr>
-        <w:numPr>
-          <w:ilvl w:val="0"/>
-          <w:numId w:val="0"/>
-        </w:numPr>
-        <w:ind w:firstLine="420" w:firstLineChars="0"/>
-        <w:rPr>
-          <w:rFonts w:hint="default"/>
-          <w:sz w:val="30"/>
-          <w:szCs w:val="30"/>
-          <w:lang w:val="en-US" w:eastAsia="zh-CN"/>
-        </w:rPr>
-      </w:pPr>
-      <w:r>
-        <w:rPr>
-          <w:rFonts w:hint="default"/>
-          <w:sz w:val="30"/>
-          <w:szCs w:val="30"/>
-          <w:lang w:val="en-US" w:eastAsia="zh-CN"/>
-        </w:rPr>
-        <w:t>HAL_TIM_PeriodElapsedCallback(TIM_HandleTypeDef *定时器句柄); // 定时器周期溢出回调</w:t>
-      </w:r>
-    </w:p>
-    <w:p>
-      <w:pPr>
-        <w:numPr>
-          <w:ilvl w:val="0"/>
-          <w:numId w:val="0"/>
-        </w:numPr>
-        <w:ind w:firstLine="420" w:firstLineChars="0"/>
-        <w:rPr>
-          <w:rFonts w:hint="default"/>
-          <w:sz w:val="30"/>
-          <w:szCs w:val="30"/>
-          <w:lang w:val="en-US" w:eastAsia="zh-CN"/>
-        </w:rPr>
-      </w:pPr>
-      <w:r>
-        <w:rPr>
-          <w:rFonts w:hint="default"/>
-          <w:sz w:val="30"/>
-          <w:szCs w:val="30"/>
-          <w:lang w:val="en-US" w:eastAsia="zh-CN"/>
-        </w:rPr>
-        <w:t>HAL_TIM_IC_CaptureCallback(TIM_HandleTypeDef *定时器句柄);    // 定时器输入捕获完成回调</w:t>
-      </w:r>
-    </w:p>
-    <w:p>
-      <w:pPr>
-        <w:numPr>
-          <w:ilvl w:val="0"/>
-          <w:numId w:val="0"/>
-        </w:numPr>
-        <w:ind w:firstLine="420" w:firstLineChars="0"/>
-        <w:rPr>
-          <w:rFonts w:hint="default"/>
-          <w:sz w:val="30"/>
-          <w:szCs w:val="30"/>
-          <w:lang w:val="en-US" w:eastAsia="zh-CN"/>
-        </w:rPr>
-      </w:pPr>
-      <w:r>
-        <w:rPr>
-          <w:rFonts w:hint="default"/>
-          <w:sz w:val="30"/>
-          <w:szCs w:val="30"/>
-          <w:lang w:val="en-US" w:eastAsia="zh-CN"/>
-        </w:rPr>
-        <w:t>HAL_TIM_PWM_PulseFinishedCallback(TIM_HandleTypeDef *定时器句柄); // PWM脉冲完成回调</w:t>
-      </w:r>
-    </w:p>
-    <w:p>
-      <w:pPr>
-        <w:numPr>
-          <w:ilvl w:val="0"/>
-          <w:numId w:val="0"/>
-        </w:numPr>
-        <w:ind w:firstLine="420" w:firstLineChars="0"/>
-        <w:rPr>
-          <w:rFonts w:hint="default"/>
-          <w:sz w:val="30"/>
-          <w:szCs w:val="30"/>
-          <w:lang w:val="en-US" w:eastAsia="zh-CN"/>
-        </w:rPr>
-      </w:pPr>
-    </w:p>
-    <w:p>
-      <w:pPr>
-        <w:numPr>
-          <w:ilvl w:val="0"/>
-          <w:numId w:val="0"/>
-        </w:numPr>
-        <w:rPr>
-          <w:rFonts w:hint="default"/>
-          <w:sz w:val="30"/>
-          <w:szCs w:val="30"/>
-          <w:lang w:val="en-US" w:eastAsia="zh-CN"/>
-        </w:rPr>
-      </w:pPr>
-      <w:r>
-        <w:rPr>
-          <w:rFonts w:hint="eastAsia"/>
-          <w:sz w:val="30"/>
-          <w:szCs w:val="30"/>
-          <w:lang w:val="en-US" w:eastAsia="zh-CN"/>
-        </w:rPr>
-        <w:t>启用freertos功能的宏定义</w:t>
-      </w:r>
-    </w:p>
-    <w:p>
-      <w:pPr>
-        <w:numPr>
-          <w:ilvl w:val="0"/>
-          <w:numId w:val="0"/>
-        </w:numPr>
-        <w:ind w:firstLine="420" w:firstLineChars="0"/>
-        <w:rPr>
-          <w:rFonts w:hint="default"/>
-          <w:sz w:val="30"/>
-          <w:szCs w:val="30"/>
-          <w:lang w:val="en-US" w:eastAsia="zh-CN"/>
-        </w:rPr>
-      </w:pPr>
-    </w:p>
-    <w:p>
-      <w:pPr>
-        <w:numPr>
-          <w:ilvl w:val="0"/>
-          <w:numId w:val="0"/>
-        </w:numPr>
-        <w:rPr>
-          <w:rFonts w:hint="default"/>
-          <w:sz w:val="30"/>
-          <w:szCs w:val="30"/>
-          <w:lang w:val="en-US" w:eastAsia="zh-CN"/>
-        </w:rPr>
-      </w:pPr>
-      <w:r>
-        <w:rPr>
-          <w:rFonts w:hint="eastAsia"/>
-          <w:sz w:val="30"/>
-          <w:szCs w:val="30"/>
-          <w:lang w:val="en-US" w:eastAsia="zh-CN"/>
-        </w:rPr>
-        <w:t>队列:</w:t>
-      </w:r>
-    </w:p>
-    <w:p>
-      <w:pPr>
-        <w:numPr>
-          <w:ilvl w:val="0"/>
-          <w:numId w:val="0"/>
-        </w:numPr>
-        <w:ind w:firstLine="420" w:firstLineChars="0"/>
-        <w:rPr>
-          <w:rFonts w:hint="eastAsia"/>
-          <w:sz w:val="30"/>
-          <w:szCs w:val="30"/>
-          <w:lang w:val="en-US" w:eastAsia="zh-CN"/>
-        </w:rPr>
-      </w:pPr>
-      <w:bookmarkStart w:id="3" w:name="OLE_LINK1"/>
-      <w:r>
-        <w:rPr>
-          <w:rFonts w:hint="eastAsia"/>
-          <w:sz w:val="30"/>
-          <w:szCs w:val="30"/>
-          <w:lang w:val="en-US" w:eastAsia="zh-CN"/>
-        </w:rPr>
-        <w:t>#define configUSE_QUEUES</w:t>
-      </w:r>
-      <w:bookmarkEnd w:id="3"/>
-      <w:r>
-        <w:rPr>
-          <w:rFonts w:hint="eastAsia"/>
-          <w:sz w:val="30"/>
-          <w:szCs w:val="30"/>
-          <w:lang w:val="en-US" w:eastAsia="zh-CN"/>
-        </w:rPr>
-        <w:t xml:space="preserve">    1 启用队列功能</w:t>
-      </w:r>
-    </w:p>
-    <w:p>
-      <w:pPr>
-        <w:numPr>
-          <w:ilvl w:val="0"/>
-          <w:numId w:val="0"/>
-        </w:numPr>
-        <w:ind w:firstLine="420" w:firstLineChars="0"/>
-        <w:rPr>
-          <w:rFonts w:hint="eastAsia"/>
-          <w:sz w:val="30"/>
-          <w:szCs w:val="30"/>
-          <w:lang w:val="en-US" w:eastAsia="zh-CN"/>
-        </w:rPr>
-      </w:pPr>
-      <w:r>
-        <w:rPr>
-          <w:rFonts w:hint="eastAsia"/>
-          <w:sz w:val="30"/>
-          <w:szCs w:val="30"/>
-          <w:lang w:val="en-US" w:eastAsia="zh-CN"/>
-        </w:rPr>
-        <w:t>#define configQUEUE_REGITRY_SIZE    10  队列注册表大小</w:t>
-      </w:r>
-    </w:p>
-    <w:p>
-      <w:pPr>
-        <w:numPr>
-          <w:ilvl w:val="0"/>
-          <w:numId w:val="0"/>
-        </w:numPr>
-        <w:rPr>
-          <w:rFonts w:hint="default"/>
-          <w:sz w:val="30"/>
-          <w:szCs w:val="30"/>
-          <w:lang w:val="en-US" w:eastAsia="zh-CN"/>
-        </w:rPr>
-      </w:pPr>
-      <w:r>
-        <w:rPr>
-          <w:rFonts w:hint="eastAsia"/>
-          <w:sz w:val="30"/>
-          <w:szCs w:val="30"/>
-          <w:lang w:val="en-US" w:eastAsia="zh-CN"/>
-        </w:rPr>
-        <w:t>互斥锁:</w:t>
-      </w:r>
-    </w:p>
-    <w:p>
-      <w:pPr>
-        <w:numPr>
-          <w:ilvl w:val="0"/>
-          <w:numId w:val="0"/>
-        </w:numPr>
-        <w:ind w:firstLine="420" w:firstLineChars="0"/>
-        <w:rPr>
-          <w:rFonts w:hint="eastAsia"/>
-          <w:sz w:val="30"/>
-          <w:szCs w:val="30"/>
-          <w:lang w:val="en-US" w:eastAsia="zh-CN"/>
-        </w:rPr>
-      </w:pPr>
-      <w:r>
-        <w:rPr>
-          <w:rFonts w:hint="eastAsia"/>
-          <w:sz w:val="30"/>
-          <w:szCs w:val="30"/>
-          <w:lang w:val="en-US" w:eastAsia="zh-CN"/>
-        </w:rPr>
-        <w:t>#define configUSE_MUTEXES</w:t>
-      </w:r>
-      <w:r>
-        <w:rPr>
-          <w:rFonts w:hint="eastAsia"/>
-          <w:sz w:val="30"/>
-          <w:szCs w:val="30"/>
-          <w:lang w:val="en-US" w:eastAsia="zh-CN"/>
-        </w:rPr>
-        <w:tab/>
-      </w:r>
-      <w:r>
-        <w:rPr>
-          <w:rFonts w:hint="eastAsia"/>
-          <w:sz w:val="30"/>
-          <w:szCs w:val="30"/>
-          <w:lang w:val="en-US" w:eastAsia="zh-CN"/>
-        </w:rPr>
-        <w:tab/>
-      </w:r>
-      <w:r>
-        <w:rPr>
-          <w:rFonts w:hint="eastAsia"/>
-          <w:sz w:val="30"/>
-          <w:szCs w:val="30"/>
-          <w:lang w:val="en-US" w:eastAsia="zh-CN"/>
-        </w:rPr>
-        <w:t>1</w:t>
-      </w:r>
-      <w:r>
-        <w:rPr>
-          <w:rFonts w:hint="eastAsia"/>
-          <w:sz w:val="30"/>
-          <w:szCs w:val="30"/>
-          <w:lang w:val="en-US" w:eastAsia="zh-CN"/>
-        </w:rPr>
-        <w:tab/>
-      </w:r>
-      <w:r>
-        <w:rPr>
-          <w:rFonts w:hint="eastAsia"/>
-          <w:sz w:val="30"/>
-          <w:szCs w:val="30"/>
-          <w:lang w:val="en-US" w:eastAsia="zh-CN"/>
-        </w:rPr>
-        <w:t>启用互斥锁</w:t>
-      </w:r>
-    </w:p>
-    <w:p>
-      <w:pPr>
-        <w:numPr>
-          <w:ilvl w:val="0"/>
-          <w:numId w:val="0"/>
-        </w:numPr>
-        <w:ind w:firstLine="420" w:firstLineChars="0"/>
-        <w:rPr>
-          <w:rFonts w:hint="eastAsia"/>
-          <w:sz w:val="30"/>
-          <w:szCs w:val="30"/>
-          <w:lang w:val="en-US" w:eastAsia="zh-CN"/>
-        </w:rPr>
-      </w:pPr>
-      <w:r>
-        <w:rPr>
-          <w:rFonts w:hint="eastAsia"/>
-          <w:sz w:val="30"/>
-          <w:szCs w:val="30"/>
-          <w:lang w:val="en-US" w:eastAsia="zh-CN"/>
-        </w:rPr>
-        <w:t>#define configUSE_RECURSIVE_MUTEXES</w:t>
-      </w:r>
-      <w:r>
-        <w:rPr>
-          <w:rFonts w:hint="eastAsia"/>
-          <w:sz w:val="30"/>
-          <w:szCs w:val="30"/>
-          <w:lang w:val="en-US" w:eastAsia="zh-CN"/>
-        </w:rPr>
-        <w:tab/>
-      </w:r>
-      <w:r>
-        <w:rPr>
-          <w:rFonts w:hint="eastAsia"/>
-          <w:sz w:val="30"/>
-          <w:szCs w:val="30"/>
-          <w:lang w:val="en-US" w:eastAsia="zh-CN"/>
-        </w:rPr>
-        <w:tab/>
-      </w:r>
-      <w:r>
-        <w:rPr>
-          <w:rFonts w:hint="eastAsia"/>
-          <w:sz w:val="30"/>
-          <w:szCs w:val="30"/>
-          <w:lang w:val="en-US" w:eastAsia="zh-CN"/>
-        </w:rPr>
-        <w:tab/>
-      </w:r>
-      <w:r>
-        <w:rPr>
-          <w:rFonts w:hint="eastAsia"/>
-          <w:sz w:val="30"/>
-          <w:szCs w:val="30"/>
-          <w:lang w:val="en-US" w:eastAsia="zh-CN"/>
-        </w:rPr>
-        <w:t>1</w:t>
-      </w:r>
-      <w:r>
-        <w:rPr>
-          <w:rFonts w:hint="eastAsia"/>
-          <w:sz w:val="30"/>
-          <w:szCs w:val="30"/>
-          <w:lang w:val="en-US" w:eastAsia="zh-CN"/>
-        </w:rPr>
-        <w:tab/>
-      </w:r>
-      <w:r>
-        <w:rPr>
-          <w:rFonts w:hint="eastAsia"/>
-          <w:sz w:val="30"/>
-          <w:szCs w:val="30"/>
-          <w:lang w:val="en-US" w:eastAsia="zh-CN"/>
-        </w:rPr>
-        <w:t>启用递归锁</w:t>
-      </w:r>
-    </w:p>
-    <w:p>
-      <w:pPr>
-        <w:numPr>
-          <w:ilvl w:val="0"/>
-          <w:numId w:val="0"/>
-        </w:numPr>
-        <w:ind w:firstLine="420" w:firstLineChars="0"/>
-        <w:rPr>
-          <w:rFonts w:hint="eastAsia"/>
-          <w:sz w:val="30"/>
-          <w:szCs w:val="30"/>
-          <w:lang w:val="en-US" w:eastAsia="zh-CN"/>
-        </w:rPr>
-      </w:pPr>
-      <w:r>
-        <w:rPr>
-          <w:rFonts w:hint="eastAsia"/>
-          <w:sz w:val="30"/>
-          <w:szCs w:val="30"/>
-          <w:lang w:val="en-US" w:eastAsia="zh-CN"/>
-        </w:rPr>
-        <w:t>#define configUSE_PRIORITY_INHERITANCE</w:t>
-      </w:r>
-      <w:r>
-        <w:rPr>
-          <w:rFonts w:hint="eastAsia"/>
-          <w:sz w:val="30"/>
-          <w:szCs w:val="30"/>
-          <w:lang w:val="en-US" w:eastAsia="zh-CN"/>
-        </w:rPr>
-        <w:tab/>
-      </w:r>
-      <w:r>
-        <w:rPr>
-          <w:rFonts w:hint="eastAsia"/>
-          <w:sz w:val="30"/>
-          <w:szCs w:val="30"/>
-          <w:lang w:val="en-US" w:eastAsia="zh-CN"/>
-        </w:rPr>
-        <w:tab/>
-      </w:r>
-      <w:r>
-        <w:rPr>
-          <w:rFonts w:hint="eastAsia"/>
-          <w:sz w:val="30"/>
-          <w:szCs w:val="30"/>
-          <w:lang w:val="en-US" w:eastAsia="zh-CN"/>
-        </w:rPr>
-        <w:t>1</w:t>
-      </w:r>
-      <w:r>
-        <w:rPr>
-          <w:rFonts w:hint="eastAsia"/>
-          <w:sz w:val="30"/>
-          <w:szCs w:val="30"/>
-          <w:lang w:val="en-US" w:eastAsia="zh-CN"/>
-        </w:rPr>
-        <w:tab/>
-      </w:r>
-      <w:r>
-        <w:rPr>
-          <w:rFonts w:hint="eastAsia"/>
-          <w:sz w:val="30"/>
-          <w:szCs w:val="30"/>
-          <w:lang w:val="en-US" w:eastAsia="zh-CN"/>
-        </w:rPr>
-        <w:t>启用优先级</w:t>
-      </w:r>
-      <w:r>
-        <w:rPr>
-          <w:rFonts w:hint="eastAsia"/>
-          <w:sz w:val="30"/>
-          <w:szCs w:val="30"/>
-          <w:lang w:val="en-US" w:eastAsia="zh-CN"/>
-        </w:rPr>
-        <w:tab/>
-      </w:r>
-      <w:r>
-        <w:rPr>
-          <w:rFonts w:hint="eastAsia"/>
-          <w:sz w:val="30"/>
-          <w:szCs w:val="30"/>
-          <w:lang w:val="en-US" w:eastAsia="zh-CN"/>
-        </w:rPr>
-        <w:t>继承</w:t>
-      </w:r>
-    </w:p>
-    <w:p>
-      <w:pPr>
-        <w:numPr>
-          <w:ilvl w:val="0"/>
-          <w:numId w:val="0"/>
-        </w:numPr>
-        <w:rPr>
-          <w:rFonts w:hint="eastAsia"/>
-          <w:sz w:val="30"/>
-          <w:szCs w:val="30"/>
-          <w:lang w:val="en-US" w:eastAsia="zh-CN"/>
-        </w:rPr>
-      </w:pPr>
-      <w:r>
-        <w:rPr>
-          <w:rFonts w:hint="eastAsia"/>
-          <w:sz w:val="30"/>
-          <w:szCs w:val="30"/>
-          <w:lang w:val="en-US" w:eastAsia="zh-CN"/>
-        </w:rPr>
-        <w:t>任务通知:</w:t>
-      </w:r>
-    </w:p>
-    <w:p>
-      <w:pPr>
-        <w:numPr>
-          <w:ilvl w:val="0"/>
-          <w:numId w:val="0"/>
-        </w:numPr>
-        <w:ind w:firstLine="420" w:firstLineChars="0"/>
-        <w:rPr>
-          <w:rFonts w:hint="eastAsia"/>
-          <w:sz w:val="30"/>
-          <w:szCs w:val="30"/>
-          <w:lang w:val="en-US" w:eastAsia="zh-CN"/>
-        </w:rPr>
-      </w:pPr>
-      <w:r>
-        <w:rPr>
-          <w:rFonts w:hint="eastAsia"/>
-          <w:sz w:val="30"/>
-          <w:szCs w:val="30"/>
-          <w:lang w:val="en-US" w:eastAsia="zh-CN"/>
-        </w:rPr>
-        <w:t>#define configUSE_TASK_NOTIFICATION</w:t>
-      </w:r>
-      <w:r>
-        <w:rPr>
-          <w:rFonts w:hint="eastAsia"/>
-          <w:sz w:val="30"/>
-          <w:szCs w:val="30"/>
-          <w:lang w:val="en-US" w:eastAsia="zh-CN"/>
-        </w:rPr>
-        <w:tab/>
-      </w:r>
-      <w:r>
-        <w:rPr>
-          <w:rFonts w:hint="eastAsia"/>
-          <w:sz w:val="30"/>
-          <w:szCs w:val="30"/>
-          <w:lang w:val="en-US" w:eastAsia="zh-CN"/>
-        </w:rPr>
-        <w:t>1</w:t>
-      </w:r>
-      <w:r>
-        <w:rPr>
-          <w:rFonts w:hint="eastAsia"/>
-          <w:sz w:val="30"/>
-          <w:szCs w:val="30"/>
-          <w:lang w:val="en-US" w:eastAsia="zh-CN"/>
-        </w:rPr>
-        <w:tab/>
-      </w:r>
-      <w:r>
-        <w:rPr>
-          <w:rFonts w:hint="eastAsia"/>
-          <w:sz w:val="30"/>
-          <w:szCs w:val="30"/>
-          <w:lang w:val="en-US" w:eastAsia="zh-CN"/>
-        </w:rPr>
-        <w:t>启用任务通知</w:t>
-      </w:r>
-    </w:p>
-    <w:p>
-      <w:pPr>
-        <w:numPr>
-          <w:ilvl w:val="0"/>
-          <w:numId w:val="0"/>
-        </w:numPr>
-        <w:ind w:firstLine="420" w:firstLineChars="0"/>
-        <w:rPr>
-          <w:rFonts w:hint="eastAsia"/>
-          <w:sz w:val="30"/>
-          <w:szCs w:val="30"/>
-          <w:lang w:val="en-US" w:eastAsia="zh-CN"/>
-        </w:rPr>
-      </w:pPr>
-      <w:r>
-        <w:rPr>
-          <w:rFonts w:hint="eastAsia"/>
-          <w:sz w:val="30"/>
-          <w:szCs w:val="30"/>
-          <w:lang w:val="en-US" w:eastAsia="zh-CN"/>
-        </w:rPr>
-        <w:t>#define configTASK_NOTIFICATION_ARRAY_ENTRIES</w:t>
-      </w:r>
-      <w:r>
-        <w:rPr>
-          <w:rFonts w:hint="eastAsia"/>
-          <w:sz w:val="30"/>
-          <w:szCs w:val="30"/>
-          <w:lang w:val="en-US" w:eastAsia="zh-CN"/>
-        </w:rPr>
-        <w:tab/>
-      </w:r>
-      <w:r>
-        <w:rPr>
-          <w:rFonts w:hint="eastAsia"/>
-          <w:sz w:val="30"/>
-          <w:szCs w:val="30"/>
-          <w:lang w:val="en-US" w:eastAsia="zh-CN"/>
-        </w:rPr>
-        <w:t>1</w:t>
-      </w:r>
-      <w:r>
-        <w:rPr>
-          <w:rFonts w:hint="eastAsia"/>
-          <w:sz w:val="30"/>
-          <w:szCs w:val="30"/>
-          <w:lang w:val="en-US" w:eastAsia="zh-CN"/>
-        </w:rPr>
-        <w:tab/>
-      </w:r>
-      <w:r>
-        <w:rPr>
-          <w:rFonts w:hint="eastAsia"/>
-          <w:sz w:val="30"/>
-          <w:szCs w:val="30"/>
-          <w:lang w:val="en-US" w:eastAsia="zh-CN"/>
-        </w:rPr>
-        <w:t>每个</w:t>
-      </w:r>
-      <w:r>
-        <w:rPr>
-          <w:rFonts w:hint="eastAsia"/>
-          <w:sz w:val="30"/>
-          <w:szCs w:val="30"/>
-          <w:lang w:val="en-US" w:eastAsia="zh-CN"/>
-        </w:rPr>
-        <w:tab/>
-      </w:r>
-      <w:r>
-        <w:rPr>
-          <w:rFonts w:hint="eastAsia"/>
-          <w:sz w:val="30"/>
-          <w:szCs w:val="30"/>
-          <w:lang w:val="en-US" w:eastAsia="zh-CN"/>
-        </w:rPr>
-        <w:t>任务的通知组大小</w:t>
-      </w:r>
-    </w:p>
-    <w:p>
-      <w:pPr>
-        <w:numPr>
-          <w:ilvl w:val="0"/>
-          <w:numId w:val="0"/>
-        </w:numPr>
-        <w:rPr>
-          <w:rFonts w:hint="eastAsia"/>
-          <w:sz w:val="30"/>
-          <w:szCs w:val="30"/>
-          <w:lang w:val="en-US" w:eastAsia="zh-CN"/>
-        </w:rPr>
-      </w:pPr>
-      <w:r>
-        <w:rPr>
-          <w:rFonts w:hint="eastAsia"/>
-          <w:sz w:val="30"/>
-          <w:szCs w:val="30"/>
-          <w:lang w:val="en-US" w:eastAsia="zh-CN"/>
-        </w:rPr>
-        <w:t>事件组:</w:t>
-      </w:r>
-    </w:p>
-    <w:p>
-      <w:pPr>
-        <w:numPr>
-          <w:ilvl w:val="0"/>
-          <w:numId w:val="0"/>
-        </w:numPr>
-        <w:ind w:firstLine="420" w:firstLineChars="0"/>
-        <w:rPr>
-          <w:rFonts w:hint="eastAsia"/>
-          <w:sz w:val="30"/>
-          <w:szCs w:val="30"/>
-          <w:lang w:val="en-US" w:eastAsia="zh-CN"/>
-        </w:rPr>
-      </w:pPr>
-      <w:bookmarkStart w:id="4" w:name="OLE_LINK2"/>
-      <w:r>
-        <w:rPr>
-          <w:rFonts w:hint="eastAsia"/>
-          <w:sz w:val="30"/>
-          <w:szCs w:val="30"/>
-          <w:lang w:val="en-US" w:eastAsia="zh-CN"/>
-        </w:rPr>
-        <w:t>#define configUSE_EVENT_GROUPS</w:t>
-      </w:r>
-      <w:r>
-        <w:rPr>
-          <w:rFonts w:hint="eastAsia"/>
-          <w:sz w:val="30"/>
-          <w:szCs w:val="30"/>
-          <w:lang w:val="en-US" w:eastAsia="zh-CN"/>
-        </w:rPr>
-        <w:tab/>
-      </w:r>
-      <w:r>
-        <w:rPr>
-          <w:rFonts w:hint="eastAsia"/>
-          <w:sz w:val="30"/>
-          <w:szCs w:val="30"/>
-          <w:lang w:val="en-US" w:eastAsia="zh-CN"/>
-        </w:rPr>
-        <w:t>1</w:t>
-      </w:r>
-      <w:bookmarkEnd w:id="4"/>
-      <w:r>
-        <w:rPr>
-          <w:rFonts w:hint="eastAsia"/>
-          <w:sz w:val="30"/>
-          <w:szCs w:val="30"/>
-          <w:lang w:val="en-US" w:eastAsia="zh-CN"/>
-        </w:rPr>
-        <w:tab/>
-      </w:r>
-      <w:r>
-        <w:rPr>
-          <w:rFonts w:hint="eastAsia"/>
-          <w:sz w:val="30"/>
-          <w:szCs w:val="30"/>
-          <w:lang w:val="en-US" w:eastAsia="zh-CN"/>
-        </w:rPr>
-        <w:t>启用事件组</w:t>
-      </w:r>
-    </w:p>
-    <w:p>
-      <w:pPr>
-        <w:numPr>
-          <w:ilvl w:val="0"/>
-          <w:numId w:val="0"/>
-        </w:numPr>
-        <w:rPr>
-          <w:rFonts w:hint="default"/>
-          <w:sz w:val="30"/>
-          <w:szCs w:val="30"/>
-          <w:lang w:val="en-US" w:eastAsia="zh-CN"/>
-        </w:rPr>
-      </w:pPr>
-      <w:r>
-        <w:rPr>
-          <w:rFonts w:hint="eastAsia"/>
-          <w:sz w:val="30"/>
-          <w:szCs w:val="30"/>
-          <w:lang w:val="en-US" w:eastAsia="zh-CN"/>
-        </w:rPr>
-        <w:t>软件通知:</w:t>
-      </w:r>
-      <w:r>
-        <w:rPr>
-          <w:rFonts w:hint="eastAsia"/>
-          <w:sz w:val="30"/>
-          <w:szCs w:val="30"/>
-          <w:lang w:val="en-US" w:eastAsia="zh-CN"/>
-        </w:rPr>
-        <w:br w:type="textWrapping"/>
-      </w:r>
-      <w:r>
-        <w:rPr>
-          <w:rFonts w:hint="eastAsia"/>
-          <w:sz w:val="30"/>
-          <w:szCs w:val="30"/>
-          <w:lang w:val="en-US" w:eastAsia="zh-CN"/>
-        </w:rPr>
-        <w:tab/>
-      </w:r>
-      <w:r>
-        <w:rPr>
-          <w:rFonts w:hint="eastAsia"/>
-          <w:sz w:val="30"/>
-          <w:szCs w:val="30"/>
-          <w:lang w:val="en-US" w:eastAsia="zh-CN"/>
-        </w:rPr>
-        <w:t>#define configUSE_TIMERS  1  创建定时器服务服务</w:t>
-      </w:r>
-    </w:p>
-    <w:p>
-      <w:pPr>
-        <w:numPr>
-          <w:ilvl w:val="0"/>
-          <w:numId w:val="0"/>
-        </w:numPr>
-        <w:rPr>
-          <w:rFonts w:hint="default"/>
-          <w:sz w:val="30"/>
-          <w:szCs w:val="30"/>
-          <w:lang w:val="en-US" w:eastAsia="zh-CN"/>
-        </w:rPr>
-      </w:pPr>
-      <w:r>
-        <w:rPr>
-          <w:rFonts w:hint="eastAsia"/>
-          <w:sz w:val="30"/>
-          <w:szCs w:val="30"/>
-          <w:lang w:val="en-US" w:eastAsia="zh-CN"/>
-        </w:rPr>
-        <w:t>内存分配:</w:t>
-      </w:r>
-    </w:p>
-    <w:p>
-      <w:pPr>
-        <w:numPr>
-          <w:ilvl w:val="0"/>
-          <w:numId w:val="0"/>
-        </w:numPr>
-        <w:ind w:firstLine="420" w:firstLineChars="0"/>
-        <w:rPr>
-          <w:rFonts w:hint="eastAsia"/>
-          <w:sz w:val="30"/>
-          <w:szCs w:val="30"/>
-          <w:lang w:val="en-US" w:eastAsia="zh-CN"/>
-        </w:rPr>
-      </w:pPr>
-      <w:r>
-        <w:rPr>
-          <w:rFonts w:hint="eastAsia"/>
-          <w:sz w:val="30"/>
-          <w:szCs w:val="30"/>
-          <w:lang w:val="en-US" w:eastAsia="zh-CN"/>
-        </w:rPr>
-        <w:t>#define configSUPPORT_DYNAMIC_ALLOCATION</w:t>
-      </w:r>
-      <w:r>
-        <w:rPr>
-          <w:rFonts w:hint="eastAsia"/>
-          <w:sz w:val="30"/>
-          <w:szCs w:val="30"/>
-          <w:lang w:val="en-US" w:eastAsia="zh-CN"/>
-        </w:rPr>
-        <w:tab/>
-      </w:r>
-      <w:r>
-        <w:rPr>
-          <w:rFonts w:hint="eastAsia"/>
-          <w:sz w:val="30"/>
-          <w:szCs w:val="30"/>
-          <w:lang w:val="en-US" w:eastAsia="zh-CN"/>
-        </w:rPr>
-        <w:t>1 动态(默</w:t>
-      </w:r>
-      <w:r>
-        <w:rPr>
-          <w:rFonts w:hint="eastAsia"/>
-          <w:sz w:val="30"/>
-          <w:szCs w:val="30"/>
-          <w:lang w:val="en-US" w:eastAsia="zh-CN"/>
-        </w:rPr>
-        <w:tab/>
-      </w:r>
-      <w:r>
-        <w:rPr>
-          <w:rFonts w:hint="eastAsia"/>
-          <w:sz w:val="30"/>
-          <w:szCs w:val="30"/>
-          <w:lang w:val="en-US" w:eastAsia="zh-CN"/>
-        </w:rPr>
-        <w:t>认1)</w:t>
-      </w:r>
-    </w:p>
-    <w:p>
-      <w:pPr>
-        <w:numPr>
-          <w:ilvl w:val="0"/>
-          <w:numId w:val="0"/>
-        </w:numPr>
-        <w:ind w:firstLine="420" w:firstLineChars="0"/>
-        <w:rPr>
-          <w:rFonts w:hint="eastAsia"/>
-          <w:sz w:val="30"/>
-          <w:szCs w:val="30"/>
-          <w:lang w:val="en-US" w:eastAsia="zh-CN"/>
-        </w:rPr>
-      </w:pPr>
-      <w:r>
-        <w:rPr>
-          <w:rFonts w:hint="eastAsia"/>
-          <w:sz w:val="30"/>
-          <w:szCs w:val="30"/>
-          <w:lang w:val="en-US" w:eastAsia="zh-CN"/>
-        </w:rPr>
-        <w:t>#define configSUPPORT_STATIC_ALLOCATION</w:t>
-      </w:r>
-      <w:r>
-        <w:rPr>
-          <w:rFonts w:hint="eastAsia"/>
-          <w:sz w:val="30"/>
-          <w:szCs w:val="30"/>
-          <w:lang w:val="en-US" w:eastAsia="zh-CN"/>
-        </w:rPr>
-        <w:tab/>
-      </w:r>
-      <w:r>
-        <w:rPr>
-          <w:rFonts w:hint="eastAsia"/>
-          <w:sz w:val="30"/>
-          <w:szCs w:val="30"/>
-          <w:lang w:val="en-US" w:eastAsia="zh-CN"/>
-        </w:rPr>
-        <w:t>1</w:t>
-      </w:r>
-      <w:r>
-        <w:rPr>
-          <w:rFonts w:hint="eastAsia"/>
-          <w:sz w:val="30"/>
-          <w:szCs w:val="30"/>
-          <w:lang w:val="en-US" w:eastAsia="zh-CN"/>
-        </w:rPr>
-        <w:tab/>
-      </w:r>
-      <w:r>
-        <w:rPr>
-          <w:rFonts w:hint="eastAsia"/>
-          <w:sz w:val="30"/>
-          <w:szCs w:val="30"/>
-          <w:lang w:val="en-US" w:eastAsia="zh-CN"/>
-        </w:rPr>
-        <w:t>启用静态</w:t>
-      </w:r>
-      <w:r>
-        <w:rPr>
-          <w:rFonts w:hint="eastAsia"/>
-          <w:sz w:val="30"/>
-          <w:szCs w:val="30"/>
-          <w:lang w:val="en-US" w:eastAsia="zh-CN"/>
-        </w:rPr>
-        <w:tab/>
-      </w:r>
-      <w:r>
-        <w:rPr>
-          <w:rFonts w:hint="eastAsia"/>
-          <w:sz w:val="30"/>
-          <w:szCs w:val="30"/>
-          <w:lang w:val="en-US" w:eastAsia="zh-CN"/>
-        </w:rPr>
-        <w:t>(默认1)</w:t>
-      </w:r>
-    </w:p>
-    <w:p>
-      <w:pPr>
-        <w:numPr>
-          <w:ilvl w:val="0"/>
-          <w:numId w:val="0"/>
-        </w:numPr>
-        <w:ind w:firstLine="420" w:firstLineChars="0"/>
-        <w:rPr>
-          <w:rFonts w:hint="eastAsia"/>
-          <w:sz w:val="30"/>
-          <w:szCs w:val="30"/>
-          <w:lang w:val="en-US" w:eastAsia="zh-CN"/>
-        </w:rPr>
-      </w:pPr>
-    </w:p>
-    <w:p>
-      <w:pPr>
-        <w:numPr>
-          <w:ilvl w:val="0"/>
-          <w:numId w:val="0"/>
-        </w:numPr>
-        <w:rPr>
-          <w:rFonts w:hint="default"/>
-          <w:sz w:val="30"/>
-          <w:szCs w:val="30"/>
-          <w:lang w:val="en-US" w:eastAsia="zh-CN"/>
-        </w:rPr>
-      </w:pPr>
-      <w:r>
-        <w:rPr>
-          <w:rFonts w:hint="eastAsia"/>
-          <w:sz w:val="30"/>
-          <w:szCs w:val="30"/>
-          <w:lang w:val="en-US" w:eastAsia="zh-CN"/>
-        </w:rPr>
-        <w:t>配置堆栈大小</w:t>
-      </w:r>
-    </w:p>
-    <w:p>
-      <w:pPr>
-        <w:numPr>
-          <w:ilvl w:val="0"/>
-          <w:numId w:val="0"/>
-        </w:numPr>
-        <w:ind w:firstLine="420" w:firstLineChars="0"/>
-        <w:rPr>
-          <w:rFonts w:hint="eastAsia"/>
-          <w:sz w:val="30"/>
-          <w:szCs w:val="30"/>
-          <w:lang w:val="en-US" w:eastAsia="zh-CN"/>
-        </w:rPr>
-      </w:pPr>
-      <w:r>
-        <w:rPr>
-          <w:rFonts w:hint="eastAsia"/>
-          <w:sz w:val="30"/>
-          <w:szCs w:val="30"/>
-          <w:lang w:val="en-US" w:eastAsia="zh-CN"/>
-        </w:rPr>
-        <w:t>#define configTOTAL_HEAP_SIZE    (10 * 1024) 系统堆大小</w:t>
-      </w:r>
-    </w:p>
-    <w:p>
-      <w:pPr>
-        <w:numPr>
-          <w:ilvl w:val="0"/>
-          <w:numId w:val="0"/>
-        </w:numPr>
-        <w:ind w:firstLine="420" w:firstLineChars="0"/>
-        <w:rPr>
-          <w:rFonts w:hint="eastAsia"/>
-          <w:sz w:val="30"/>
-          <w:szCs w:val="30"/>
-          <w:lang w:val="en-US" w:eastAsia="zh-CN"/>
-        </w:rPr>
-      </w:pPr>
-      <w:r>
-        <w:rPr>
-          <w:rFonts w:hint="default"/>
-          <w:sz w:val="30"/>
-          <w:szCs w:val="30"/>
-          <w:lang w:val="en-US" w:eastAsia="zh-CN"/>
-        </w:rPr>
-        <w:t>#define configMINIMAL_STACK_SIZE       64</w:t>
-      </w:r>
-      <w:r>
-        <w:rPr>
-          <w:rFonts w:hint="eastAsia"/>
-          <w:sz w:val="30"/>
-          <w:szCs w:val="30"/>
-          <w:lang w:val="en-US" w:eastAsia="zh-CN"/>
-        </w:rPr>
-        <w:t xml:space="preserve"> 空闲任务</w:t>
-      </w:r>
-    </w:p>
-    <w:p>
-      <w:pPr>
-        <w:numPr>
-          <w:ilvl w:val="0"/>
-          <w:numId w:val="0"/>
-        </w:numPr>
-        <w:ind w:firstLine="420" w:firstLineChars="0"/>
-        <w:rPr>
-          <w:rFonts w:hint="eastAsia"/>
-          <w:sz w:val="30"/>
-          <w:szCs w:val="30"/>
-          <w:lang w:val="en-US" w:eastAsia="zh-CN"/>
-        </w:rPr>
-      </w:pPr>
-      <w:r>
-        <w:rPr>
-          <w:rFonts w:hint="default"/>
-          <w:sz w:val="30"/>
-          <w:szCs w:val="30"/>
-          <w:lang w:val="en-US" w:eastAsia="zh-CN"/>
-        </w:rPr>
-        <w:t>#define configMINIMAL_STACK_SIZE    64</w:t>
-      </w:r>
-      <w:r>
-        <w:rPr>
-          <w:rFonts w:hint="eastAsia"/>
-          <w:sz w:val="30"/>
-          <w:szCs w:val="30"/>
-          <w:lang w:val="en-US" w:eastAsia="zh-CN"/>
-        </w:rPr>
-        <w:t xml:space="preserve">  最小堆栈</w:t>
-      </w:r>
-    </w:p>
-    <w:p>
-      <w:pPr>
-        <w:numPr>
-          <w:ilvl w:val="0"/>
-          <w:numId w:val="0"/>
-        </w:numPr>
-        <w:ind w:firstLine="420" w:firstLineChars="0"/>
-        <w:rPr>
-          <w:rFonts w:hint="eastAsia"/>
-          <w:sz w:val="30"/>
-          <w:szCs w:val="30"/>
-          <w:lang w:val="en-US" w:eastAsia="zh-CN"/>
-        </w:rPr>
-      </w:pPr>
-    </w:p>
-    <w:p>
-      <w:pPr>
-        <w:numPr>
-          <w:ilvl w:val="0"/>
-          <w:numId w:val="0"/>
-        </w:numPr>
-        <w:rPr>
-          <w:rFonts w:hint="eastAsia"/>
-          <w:sz w:val="30"/>
-          <w:szCs w:val="30"/>
-          <w:lang w:val="en-US" w:eastAsia="zh-CN"/>
-        </w:rPr>
-      </w:pPr>
-      <w:r>
-        <w:rPr>
-          <w:rFonts w:hint="eastAsia"/>
-          <w:sz w:val="30"/>
-          <w:szCs w:val="30"/>
-          <w:lang w:val="en-US" w:eastAsia="zh-CN"/>
-        </w:rPr>
-        <w:t>CAN:</w:t>
-      </w:r>
+      <w:bookmarkEnd w:id="9"/>
     </w:p>
     <w:p>
       <w:pPr>
@@ -3930,7 +3987,7 @@
                     </pic:cNvPicPr>
                   </pic:nvPicPr>
                   <pic:blipFill>
-                    <a:blip r:embed="rId4"/>
+                    <a:blip r:embed="rId5"/>
                     <a:stretch>
                       <a:fillRect/>
                     </a:stretch>
@@ -4503,7 +4560,7 @@
                     </pic:cNvPicPr>
                   </pic:nvPicPr>
                   <pic:blipFill>
-                    <a:blip r:embed="rId5"/>
+                    <a:blip r:embed="rId6"/>
                     <a:stretch>
                       <a:fillRect/>
                     </a:stretch>
@@ -4561,7 +4618,7 @@
                     </pic:cNvPicPr>
                   </pic:nvPicPr>
                   <pic:blipFill>
-                    <a:blip r:embed="rId6"/>
+                    <a:blip r:embed="rId7"/>
                     <a:stretch>
                       <a:fillRect/>
                     </a:stretch>
@@ -4613,7 +4670,7 @@
                     </pic:cNvPicPr>
                   </pic:nvPicPr>
                   <pic:blipFill>
-                    <a:blip r:embed="rId7"/>
+                    <a:blip r:embed="rId8"/>
                     <a:stretch>
                       <a:fillRect/>
                     </a:stretch>
@@ -4665,7 +4722,7 @@
                     </pic:cNvPicPr>
                   </pic:nvPicPr>
                   <pic:blipFill>
-                    <a:blip r:embed="rId8"/>
+                    <a:blip r:embed="rId9"/>
                     <a:stretch>
                       <a:fillRect/>
                     </a:stretch>
@@ -4717,7 +4774,7 @@
                     </pic:cNvPicPr>
                   </pic:nvPicPr>
                   <pic:blipFill>
-                    <a:blip r:embed="rId9"/>
+                    <a:blip r:embed="rId10"/>
                     <a:stretch>
                       <a:fillRect/>
                     </a:stretch>
@@ -4769,7 +4826,7 @@
                     </pic:cNvPicPr>
                   </pic:nvPicPr>
                   <pic:blipFill>
-                    <a:blip r:embed="rId10"/>
+                    <a:blip r:embed="rId11"/>
                     <a:stretch>
                       <a:fillRect/>
                     </a:stretch>
@@ -4821,7 +4878,7 @@
                     </pic:cNvPicPr>
                   </pic:nvPicPr>
                   <pic:blipFill>
-                    <a:blip r:embed="rId11"/>
+                    <a:blip r:embed="rId12"/>
                     <a:stretch>
                       <a:fillRect/>
                     </a:stretch>
@@ -4873,7 +4930,7 @@
                     </pic:cNvPicPr>
                   </pic:nvPicPr>
                   <pic:blipFill>
-                    <a:blip r:embed="rId12"/>
+                    <a:blip r:embed="rId13"/>
                     <a:stretch>
                       <a:fillRect/>
                     </a:stretch>
@@ -4925,7 +4982,7 @@
                     </pic:cNvPicPr>
                   </pic:nvPicPr>
                   <pic:blipFill>
-                    <a:blip r:embed="rId13"/>
+                    <a:blip r:embed="rId14"/>
                     <a:stretch>
                       <a:fillRect/>
                     </a:stretch>
@@ -4977,7 +5034,7 @@
                     </pic:cNvPicPr>
                   </pic:nvPicPr>
                   <pic:blipFill>
-                    <a:blip r:embed="rId14"/>
+                    <a:blip r:embed="rId15"/>
                     <a:stretch>
                       <a:fillRect/>
                     </a:stretch>
@@ -5029,7 +5086,7 @@
                     </pic:cNvPicPr>
                   </pic:nvPicPr>
                   <pic:blipFill>
-                    <a:blip r:embed="rId15"/>
+                    <a:blip r:embed="rId16"/>
                     <a:stretch>
                       <a:fillRect/>
                     </a:stretch>
@@ -5081,7 +5138,7 @@
                     </pic:cNvPicPr>
                   </pic:nvPicPr>
                   <pic:blipFill>
-                    <a:blip r:embed="rId16"/>
+                    <a:blip r:embed="rId17"/>
                     <a:stretch>
                       <a:fillRect/>
                     </a:stretch>
@@ -5133,7 +5190,7 @@
                     </pic:cNvPicPr>
                   </pic:nvPicPr>
                   <pic:blipFill>
-                    <a:blip r:embed="rId17"/>
+                    <a:blip r:embed="rId18"/>
                     <a:stretch>
                       <a:fillRect/>
                     </a:stretch>
@@ -7080,6 +7137,12 @@
           <w:lang w:val="en-US" w:eastAsia="zh-CN"/>
         </w:rPr>
         <w:tab/>
+      </w:r>
+      <w:r>
+        <w:rPr>
+          <w:rFonts w:hint="eastAsia"/>
+          <w:lang w:val="en-US" w:eastAsia="zh-CN"/>
+        </w:rPr>
         <w:t>指向ptr的指针</w:t>
       </w:r>
     </w:p>

</xml_diff>